<commit_message>
[WIP]events added to data.js; sources added to calendar stuff.docx
</commit_message>
<xml_diff>
--- a/EMI - Calendar Stuff.docx
+++ b/EMI - Calendar Stuff.docx
@@ -2323,2031 +2323,2060 @@
         <w:rPr>
           <w:lang w:val="de-DE"/>
         </w:rPr>
-        <w:t>Ausbilder Schmidt:</w:t>
+        <w:t>Ausbilder Schmidt: 11.3. 20:00 – Scheune</w:t>
+      </w:r>
+    </w:p>
+    <w:p>
+      <w:pPr>
+        <w:pStyle w:val="ListParagraph"/>
+        <w:numPr>
+          <w:ilvl w:val="1"/>
+          <w:numId w:val="2"/>
+        </w:numPr>
+        <w:rPr>
+          <w:lang w:val="de-DE"/>
+        </w:rPr>
+      </w:pPr>
+      <w:r>
+        <w:rPr>
+          <w:lang w:val="de-DE"/>
+        </w:rPr>
+        <w:t>Michael Mittermeier: 19.3. – 20:00 – Alter Schlachthof</w:t>
+      </w:r>
+    </w:p>
+    <w:p>
+      <w:pPr>
+        <w:ind w:left="1080"/>
+        <w:rPr>
+          <w:lang w:val="de-DE"/>
+        </w:rPr>
+      </w:pPr>
+    </w:p>
+    <w:p>
+      <w:pPr>
+        <w:rPr>
+          <w:lang w:val="de-DE"/>
+        </w:rPr>
+      </w:pPr>
+      <w:r>
+        <w:rPr>
+          <w:lang w:val="de-DE"/>
+        </w:rPr>
+        <w:t>April 2015:</w:t>
+      </w:r>
+    </w:p>
+    <w:p>
+      <w:pPr>
+        <w:pStyle w:val="ListParagraph"/>
+        <w:numPr>
+          <w:ilvl w:val="0"/>
+          <w:numId w:val="2"/>
+        </w:numPr>
+        <w:rPr>
+          <w:lang w:val="de-DE"/>
+        </w:rPr>
+      </w:pPr>
+      <w:r>
+        <w:rPr>
+          <w:lang w:val="de-DE"/>
+        </w:rPr>
+        <w:t>Oper:</w:t>
+      </w:r>
+    </w:p>
+    <w:p>
+      <w:pPr>
+        <w:pStyle w:val="ListParagraph"/>
+        <w:numPr>
+          <w:ilvl w:val="1"/>
+          <w:numId w:val="2"/>
+        </w:numPr>
+        <w:rPr>
+          <w:lang w:val="de-DE"/>
+        </w:rPr>
+      </w:pPr>
+      <w:r>
+        <w:rPr>
+          <w:lang w:val="de-DE"/>
+        </w:rPr>
+        <w:lastRenderedPageBreak/>
+        <w:t>Die Zauberflöte: 4.4.  19:00 – Semperoper</w:t>
+      </w:r>
+    </w:p>
+    <w:p>
+      <w:pPr>
+        <w:pStyle w:val="ListParagraph"/>
+        <w:numPr>
+          <w:ilvl w:val="1"/>
+          <w:numId w:val="2"/>
+        </w:numPr>
+        <w:rPr>
+          <w:lang w:val="de-DE"/>
+        </w:rPr>
+      </w:pPr>
+      <w:r>
+        <w:rPr>
+          <w:lang w:val="de-DE"/>
+        </w:rPr>
+        <w:t>Tosca: 13.4. , 30.4. 19:00 – Semperoper</w:t>
+      </w:r>
+    </w:p>
+    <w:p>
+      <w:pPr>
+        <w:pStyle w:val="ListParagraph"/>
+        <w:numPr>
+          <w:ilvl w:val="0"/>
+          <w:numId w:val="2"/>
+        </w:numPr>
+        <w:rPr>
+          <w:lang w:val="de-DE"/>
+        </w:rPr>
+      </w:pPr>
+      <w:r>
+        <w:rPr>
+          <w:lang w:val="de-DE"/>
+        </w:rPr>
+        <w:t>Konzert:</w:t>
+      </w:r>
+    </w:p>
+    <w:p>
+      <w:pPr>
+        <w:pStyle w:val="ListParagraph"/>
+        <w:numPr>
+          <w:ilvl w:val="1"/>
+          <w:numId w:val="2"/>
+        </w:numPr>
+        <w:rPr>
+          <w:lang w:val="de-DE"/>
+        </w:rPr>
+      </w:pPr>
+      <w:r>
+        <w:rPr>
+          <w:lang w:val="de-DE"/>
+        </w:rPr>
+        <w:t>Lestat Vermon: 17.4. 21:00 – Jazzclub Tonne</w:t>
+      </w:r>
+    </w:p>
+    <w:p>
+      <w:pPr>
+        <w:pStyle w:val="ListParagraph"/>
+        <w:numPr>
+          <w:ilvl w:val="1"/>
+          <w:numId w:val="2"/>
+        </w:numPr>
+        <w:rPr>
+          <w:lang w:val="de-DE"/>
+        </w:rPr>
+      </w:pPr>
+      <w:r>
+        <w:rPr>
+          <w:lang w:val="de-DE"/>
+        </w:rPr>
+        <w:t>Omega: 17.4. 20:00 – Alter Schlachthof</w:t>
+      </w:r>
+    </w:p>
+    <w:p>
+      <w:pPr>
+        <w:pStyle w:val="ListParagraph"/>
+        <w:numPr>
+          <w:ilvl w:val="0"/>
+          <w:numId w:val="2"/>
+        </w:numPr>
+        <w:rPr>
+          <w:lang w:val="de-DE"/>
+        </w:rPr>
+      </w:pPr>
+      <w:r>
+        <w:rPr>
+          <w:lang w:val="de-DE"/>
+        </w:rPr>
+        <w:t xml:space="preserve">Comedy: </w:t>
+      </w:r>
+    </w:p>
+    <w:p>
+      <w:pPr>
+        <w:pStyle w:val="ListParagraph"/>
+        <w:numPr>
+          <w:ilvl w:val="1"/>
+          <w:numId w:val="2"/>
+        </w:numPr>
+        <w:rPr>
+          <w:lang w:val="de-DE"/>
+        </w:rPr>
+      </w:pPr>
+      <w:r>
+        <w:rPr>
+          <w:lang w:val="de-DE"/>
+        </w:rPr>
+        <w:t>Ingo Oschmann: 16.4. 20:00 – Boulevardtheater Dresden</w:t>
+      </w:r>
+    </w:p>
+    <w:p>
+      <w:pPr>
+        <w:pStyle w:val="ListParagraph"/>
+        <w:numPr>
+          <w:ilvl w:val="1"/>
+          <w:numId w:val="2"/>
+        </w:numPr>
+        <w:rPr>
+          <w:lang w:val="de-DE"/>
+        </w:rPr>
+      </w:pPr>
+      <w:r>
+        <w:rPr>
+          <w:lang w:val="de-DE"/>
+        </w:rPr>
+        <w:t>Markus Maria Profitlich: 20.4. 20:00 – Boulevardtheater Dresden</w:t>
+      </w:r>
+    </w:p>
+    <w:p>
+      <w:pPr>
+        <w:pStyle w:val="ListParagraph"/>
+        <w:numPr>
+          <w:ilvl w:val="1"/>
+          <w:numId w:val="2"/>
+        </w:numPr>
+        <w:rPr>
+          <w:lang w:val="de-DE"/>
+        </w:rPr>
+      </w:pPr>
+      <w:r>
+        <w:rPr>
+          <w:lang w:val="de-DE"/>
+        </w:rPr>
+        <w:t>Dr. Eckart von Hirschhausen: 21.4. 20:00 – Messe Dresden</w:t>
+      </w:r>
+    </w:p>
+    <w:p>
+      <w:pPr>
+        <w:pStyle w:val="ListParagraph"/>
+        <w:numPr>
+          <w:ilvl w:val="0"/>
+          <w:numId w:val="2"/>
+        </w:numPr>
+        <w:rPr>
+          <w:lang w:val="de-DE"/>
+        </w:rPr>
+      </w:pPr>
+      <w:r>
+        <w:rPr>
+          <w:lang w:val="de-DE"/>
+        </w:rPr>
+        <w:t>Musicals/Shows:</w:t>
+      </w:r>
+    </w:p>
+    <w:p>
+      <w:pPr>
+        <w:pStyle w:val="ListParagraph"/>
+        <w:numPr>
+          <w:ilvl w:val="1"/>
+          <w:numId w:val="2"/>
+        </w:numPr>
+        <w:rPr>
+          <w:lang w:val="de-DE"/>
+        </w:rPr>
+      </w:pPr>
+      <w:r>
+        <w:rPr>
+          <w:lang w:val="de-DE"/>
+        </w:rPr>
+        <w:t>Wrestling: xWx: 11.4. 19:00 – Alter Schlachthof</w:t>
+      </w:r>
+    </w:p>
+    <w:p>
+      <w:pPr>
+        <w:pStyle w:val="ListParagraph"/>
+        <w:numPr>
+          <w:ilvl w:val="1"/>
+          <w:numId w:val="2"/>
+        </w:numPr>
+        <w:rPr>
+          <w:lang w:val="de-DE"/>
+        </w:rPr>
+      </w:pPr>
+      <w:r>
+        <w:rPr>
+          <w:lang w:val="de-DE"/>
+        </w:rPr>
+        <w:t>Ehrlich Brothers: 16.4. 20:00 – Messe Dresden</w:t>
+      </w:r>
+    </w:p>
+    <w:p>
+      <w:pPr>
+        <w:pStyle w:val="ListParagraph"/>
+        <w:numPr>
+          <w:ilvl w:val="1"/>
+          <w:numId w:val="2"/>
+        </w:numPr>
+        <w:rPr>
+          <w:lang w:val="de-DE"/>
+        </w:rPr>
+      </w:pPr>
+      <w:r>
+        <w:rPr>
+          <w:lang w:val="de-DE"/>
+        </w:rPr>
+        <w:t>Steffen Henssler: 28.4. 20:00 – Messe Dresden</w:t>
+      </w:r>
+    </w:p>
+    <w:p>
+      <w:pPr>
+        <w:pStyle w:val="ListParagraph"/>
+        <w:numPr>
+          <w:ilvl w:val="0"/>
+          <w:numId w:val="2"/>
+        </w:numPr>
+        <w:rPr>
+          <w:lang w:val="de-DE"/>
+        </w:rPr>
+      </w:pPr>
+      <w:r>
+        <w:rPr>
+          <w:lang w:val="de-DE"/>
+        </w:rPr>
+        <w:t>Sport:</w:t>
+      </w:r>
+    </w:p>
+    <w:p>
+      <w:pPr>
+        <w:pStyle w:val="ListParagraph"/>
+        <w:numPr>
+          <w:ilvl w:val="1"/>
+          <w:numId w:val="2"/>
+        </w:numPr>
+        <w:rPr>
+          <w:lang w:val="de-DE"/>
+        </w:rPr>
+      </w:pPr>
+      <w:r>
+        <w:rPr>
+          <w:lang w:val="de-DE"/>
+        </w:rPr>
+        <w:t>Fußball:</w:t>
+      </w:r>
+    </w:p>
+    <w:p>
+      <w:pPr>
+        <w:pStyle w:val="ListParagraph"/>
+        <w:numPr>
+          <w:ilvl w:val="2"/>
+          <w:numId w:val="2"/>
+        </w:numPr>
+        <w:rPr>
+          <w:lang w:val="de-DE"/>
+        </w:rPr>
+      </w:pPr>
+      <w:r>
+        <w:rPr>
+          <w:lang w:val="de-DE"/>
+        </w:rPr>
+        <w:t>SG Dynamo Dresden – DSC Arminia Bielefeld: 11.4. 14:00 – Stadion Dresden</w:t>
+      </w:r>
+    </w:p>
+    <w:p>
+      <w:pPr>
+        <w:pStyle w:val="ListParagraph"/>
+        <w:numPr>
+          <w:ilvl w:val="2"/>
+          <w:numId w:val="2"/>
+        </w:numPr>
+        <w:rPr>
+          <w:lang w:val="de-DE"/>
+        </w:rPr>
+      </w:pPr>
+      <w:r>
+        <w:rPr>
+          <w:lang w:val="de-DE"/>
+        </w:rPr>
+        <w:t>SG Dynamo Dresden – MSV Duisburg: 25.4. 14:00 – Stadion Dresden</w:t>
+      </w:r>
+    </w:p>
+    <w:p>
+      <w:pPr>
+        <w:rPr>
+          <w:lang w:val="de-DE"/>
+        </w:rPr>
+      </w:pPr>
+      <w:r>
+        <w:rPr>
+          <w:lang w:val="de-DE"/>
+        </w:rPr>
+        <w:t>Mai 2015:</w:t>
+      </w:r>
+    </w:p>
+    <w:p>
+      <w:pPr>
+        <w:pStyle w:val="ListParagraph"/>
+        <w:numPr>
+          <w:ilvl w:val="0"/>
+          <w:numId w:val="2"/>
+        </w:numPr>
+        <w:rPr>
+          <w:lang w:val="de-DE"/>
+        </w:rPr>
+      </w:pPr>
+      <w:r>
+        <w:rPr>
+          <w:lang w:val="de-DE"/>
+        </w:rPr>
+        <w:t>Oper:</w:t>
+      </w:r>
+    </w:p>
+    <w:p>
+      <w:pPr>
+        <w:pStyle w:val="ListParagraph"/>
+        <w:numPr>
+          <w:ilvl w:val="1"/>
+          <w:numId w:val="2"/>
+        </w:numPr>
+        <w:rPr>
+          <w:lang w:val="de-DE"/>
+        </w:rPr>
+      </w:pPr>
+      <w:r>
+        <w:rPr>
+          <w:lang w:val="de-DE"/>
+        </w:rPr>
+        <w:t>Der fliegende Holländer: 8.5. 19:00, 13.5. 19:00 – Semperoper</w:t>
+      </w:r>
+    </w:p>
+    <w:p>
+      <w:pPr>
+        <w:pStyle w:val="ListParagraph"/>
+        <w:numPr>
+          <w:ilvl w:val="1"/>
+          <w:numId w:val="2"/>
+        </w:numPr>
+        <w:rPr>
+          <w:lang w:val="de-DE"/>
+        </w:rPr>
+      </w:pPr>
+      <w:r>
+        <w:rPr>
+          <w:lang w:val="de-DE"/>
+        </w:rPr>
+        <w:t>Tosca: 10.5. 19:00, 16.5. 19:00 – Semperoper</w:t>
+      </w:r>
+    </w:p>
+    <w:p>
+      <w:pPr>
+        <w:pStyle w:val="ListParagraph"/>
+        <w:numPr>
+          <w:ilvl w:val="1"/>
+          <w:numId w:val="2"/>
+        </w:numPr>
+        <w:rPr>
+          <w:lang w:val="de-DE"/>
+        </w:rPr>
+      </w:pPr>
+      <w:r>
+        <w:rPr>
+          <w:lang w:val="de-DE"/>
+        </w:rPr>
+        <w:t>Der Freischütz: 19.5. 19:00 – Semperoper</w:t>
+      </w:r>
+    </w:p>
+    <w:p>
+      <w:pPr>
+        <w:pStyle w:val="ListParagraph"/>
+        <w:numPr>
+          <w:ilvl w:val="0"/>
+          <w:numId w:val="2"/>
+        </w:numPr>
+        <w:rPr>
+          <w:lang w:val="de-DE"/>
+        </w:rPr>
+      </w:pPr>
+      <w:r>
+        <w:rPr>
+          <w:lang w:val="de-DE"/>
+        </w:rPr>
+        <w:t>Ballett:</w:t>
+      </w:r>
+    </w:p>
+    <w:p>
+      <w:pPr>
+        <w:pStyle w:val="ListParagraph"/>
+        <w:numPr>
+          <w:ilvl w:val="1"/>
+          <w:numId w:val="2"/>
+        </w:numPr>
+        <w:rPr>
+          <w:lang w:val="de-DE"/>
+        </w:rPr>
+      </w:pPr>
+      <w:r>
+        <w:rPr>
+          <w:lang w:val="de-DE"/>
+        </w:rPr>
+        <w:t>Impressing the Czar: 22.5. 19:00 – Semperoper</w:t>
+      </w:r>
+    </w:p>
+    <w:p>
+      <w:pPr>
+        <w:pStyle w:val="ListParagraph"/>
+        <w:numPr>
+          <w:ilvl w:val="0"/>
+          <w:numId w:val="2"/>
+        </w:numPr>
+        <w:rPr>
+          <w:lang w:val="de-DE"/>
+        </w:rPr>
+      </w:pPr>
+      <w:r>
+        <w:rPr>
+          <w:lang w:val="de-DE"/>
+        </w:rPr>
+        <w:t>Konzerte:</w:t>
+      </w:r>
+    </w:p>
+    <w:p>
+      <w:pPr>
+        <w:pStyle w:val="ListParagraph"/>
+        <w:numPr>
+          <w:ilvl w:val="1"/>
+          <w:numId w:val="2"/>
+        </w:numPr>
+        <w:rPr>
+          <w:lang w:val="de-DE"/>
+        </w:rPr>
+      </w:pPr>
+      <w:r>
+        <w:rPr>
+          <w:lang w:val="de-DE"/>
+        </w:rPr>
+        <w:t>AC/DC: 10.5. 18:00 – Festwiese Ostragehege</w:t>
+      </w:r>
+    </w:p>
+    <w:p>
+      <w:pPr>
+        <w:pStyle w:val="ListParagraph"/>
+        <w:numPr>
+          <w:ilvl w:val="1"/>
+          <w:numId w:val="2"/>
+        </w:numPr>
+        <w:rPr>
+          <w:lang w:val="de-DE"/>
+        </w:rPr>
+      </w:pPr>
+      <w:r>
+        <w:rPr>
+          <w:lang w:val="de-DE"/>
+        </w:rPr>
+        <w:t>Electra: 29.5. 20:00 – Alter Schlachthof</w:t>
+      </w:r>
+    </w:p>
+    <w:p>
+      <w:pPr>
+        <w:pStyle w:val="ListParagraph"/>
+        <w:numPr>
+          <w:ilvl w:val="1"/>
+          <w:numId w:val="2"/>
+        </w:numPr>
+        <w:rPr>
+          <w:lang w:val="de-DE"/>
+        </w:rPr>
+      </w:pPr>
+      <w:r>
+        <w:rPr>
+          <w:lang w:val="de-DE"/>
+        </w:rPr>
+        <w:t>Santiano: 31.5. 19:00 – Freilichtbühne Junge Garde</w:t>
+      </w:r>
+    </w:p>
+    <w:p>
+      <w:pPr>
+        <w:pStyle w:val="ListParagraph"/>
+        <w:numPr>
+          <w:ilvl w:val="0"/>
+          <w:numId w:val="2"/>
+        </w:numPr>
+        <w:rPr>
+          <w:lang w:val="de-DE"/>
+        </w:rPr>
+      </w:pPr>
+      <w:r>
+        <w:rPr>
+          <w:lang w:val="de-DE"/>
+        </w:rPr>
+        <w:t>Comedy:</w:t>
+      </w:r>
+    </w:p>
+    <w:p>
+      <w:pPr>
+        <w:pStyle w:val="ListParagraph"/>
+        <w:numPr>
+          <w:ilvl w:val="1"/>
+          <w:numId w:val="2"/>
+        </w:numPr>
+        <w:rPr>
+          <w:lang w:val="de-DE"/>
+        </w:rPr>
+      </w:pPr>
+      <w:r>
+        <w:rPr>
+          <w:lang w:val="de-DE"/>
+        </w:rPr>
+        <w:t>Willy Astor: 12.5. 20:00 – Alter Schlachthof</w:t>
+      </w:r>
+    </w:p>
+    <w:p>
+      <w:pPr>
+        <w:pStyle w:val="ListParagraph"/>
+        <w:numPr>
+          <w:ilvl w:val="1"/>
+          <w:numId w:val="2"/>
+        </w:numPr>
+        <w:rPr>
+          <w:lang w:val="de-DE"/>
+        </w:rPr>
+      </w:pPr>
+      <w:r>
+        <w:rPr>
+          <w:lang w:val="de-DE"/>
+        </w:rPr>
+        <w:t>Dietmar Wischmeyer: 13.5. 20:00 – Boulevardtheater Dresden</w:t>
+      </w:r>
+    </w:p>
+    <w:p>
+      <w:pPr>
+        <w:pStyle w:val="ListParagraph"/>
+        <w:numPr>
+          <w:ilvl w:val="0"/>
+          <w:numId w:val="2"/>
+        </w:numPr>
+        <w:rPr>
+          <w:lang w:val="de-DE"/>
+        </w:rPr>
+      </w:pPr>
+      <w:r>
+        <w:rPr>
+          <w:lang w:val="de-DE"/>
+        </w:rPr>
+        <w:t>Musicals/Shows:</w:t>
+      </w:r>
+    </w:p>
+    <w:p>
+      <w:pPr>
+        <w:pStyle w:val="ListParagraph"/>
+        <w:numPr>
+          <w:ilvl w:val="1"/>
+          <w:numId w:val="2"/>
+        </w:numPr>
+        <w:rPr>
+          <w:lang w:val="de-DE"/>
+        </w:rPr>
+      </w:pPr>
+      <w:r>
+        <w:rPr>
+          <w:lang w:val="de-DE"/>
+        </w:rPr>
+        <w:t>Die drei ??? – Kids: 3.5. 16:00 – Alter Schlachthof</w:t>
+      </w:r>
+    </w:p>
+    <w:p>
+      <w:pPr>
+        <w:pStyle w:val="ListParagraph"/>
+        <w:numPr>
+          <w:ilvl w:val="0"/>
+          <w:numId w:val="2"/>
+        </w:numPr>
+        <w:rPr>
+          <w:lang w:val="de-DE"/>
+        </w:rPr>
+      </w:pPr>
+      <w:r>
+        <w:rPr>
+          <w:lang w:val="de-DE"/>
+        </w:rPr>
+        <w:t>Sport:</w:t>
+      </w:r>
+    </w:p>
+    <w:p>
+      <w:pPr>
+        <w:pStyle w:val="ListParagraph"/>
+        <w:numPr>
+          <w:ilvl w:val="1"/>
+          <w:numId w:val="2"/>
+        </w:numPr>
+        <w:rPr>
+          <w:lang w:val="de-DE"/>
+        </w:rPr>
+      </w:pPr>
+      <w:r>
+        <w:rPr>
+          <w:lang w:val="de-DE"/>
+        </w:rPr>
+        <w:t>Fußball:</w:t>
+      </w:r>
+    </w:p>
+    <w:p>
+      <w:pPr>
+        <w:pStyle w:val="ListParagraph"/>
+        <w:numPr>
+          <w:ilvl w:val="2"/>
+          <w:numId w:val="2"/>
+        </w:numPr>
+        <w:rPr>
+          <w:lang w:val="de-DE"/>
+        </w:rPr>
+      </w:pPr>
+      <w:r>
+        <w:rPr>
+          <w:lang w:val="de-DE"/>
+        </w:rPr>
+        <w:t>SG Dynamo Dresden – SpVgg Unterhaching: 9.5. 14:00 – Stadion Dresden</w:t>
+      </w:r>
+    </w:p>
+    <w:p>
+      <w:pPr>
+        <w:pStyle w:val="ListParagraph"/>
+        <w:numPr>
+          <w:ilvl w:val="2"/>
+          <w:numId w:val="2"/>
+        </w:numPr>
+      </w:pPr>
+      <w:r>
+        <w:t xml:space="preserve">SG Dynamo Dresden – FC </w:t>
+      </w:r>
+      <w:proofErr w:type="spellStart"/>
+      <w:r>
+        <w:t>Hansa</w:t>
+      </w:r>
+      <w:proofErr w:type="spellEnd"/>
+      <w:r>
+        <w:t xml:space="preserve"> Rostock: </w:t>
+      </w:r>
+      <w:r>
+        <w:t xml:space="preserve">23.5. 13.30 – </w:t>
+      </w:r>
+      <w:proofErr w:type="spellStart"/>
+      <w:r>
+        <w:t>Stadion</w:t>
+      </w:r>
+      <w:proofErr w:type="spellEnd"/>
+      <w:r>
+        <w:t xml:space="preserve"> Dresden</w:t>
+      </w:r>
+    </w:p>
+    <w:p>
+      <w:proofErr w:type="spellStart"/>
+      <w:r>
+        <w:t>Juni</w:t>
+      </w:r>
+      <w:proofErr w:type="spellEnd"/>
+      <w:r>
+        <w:t xml:space="preserve"> 2015:</w:t>
+      </w:r>
+    </w:p>
+    <w:p>
+      <w:pPr>
+        <w:pStyle w:val="ListParagraph"/>
+        <w:numPr>
+          <w:ilvl w:val="0"/>
+          <w:numId w:val="2"/>
+        </w:numPr>
+      </w:pPr>
+      <w:proofErr w:type="spellStart"/>
+      <w:r>
+        <w:t>Oper</w:t>
+      </w:r>
+      <w:proofErr w:type="spellEnd"/>
+      <w:r>
+        <w:t>:</w:t>
+      </w:r>
+    </w:p>
+    <w:p>
+      <w:pPr>
+        <w:pStyle w:val="ListParagraph"/>
+        <w:numPr>
+          <w:ilvl w:val="1"/>
+          <w:numId w:val="2"/>
+        </w:numPr>
+      </w:pPr>
+      <w:r>
+        <w:t xml:space="preserve">Die </w:t>
+      </w:r>
+      <w:proofErr w:type="spellStart"/>
+      <w:r>
+        <w:t>Zauberflöte</w:t>
+      </w:r>
+      <w:proofErr w:type="spellEnd"/>
+      <w:r>
+        <w:t xml:space="preserve">: 6.6. 19:00, 14.6. 19:00 – </w:t>
+      </w:r>
+      <w:proofErr w:type="spellStart"/>
+      <w:r>
+        <w:t>Semperoper</w:t>
+      </w:r>
+      <w:proofErr w:type="spellEnd"/>
+    </w:p>
+    <w:p>
+      <w:pPr>
+        <w:pStyle w:val="ListParagraph"/>
+        <w:numPr>
+          <w:ilvl w:val="1"/>
+          <w:numId w:val="2"/>
+        </w:numPr>
+      </w:pPr>
+      <w:r>
+        <w:t xml:space="preserve">Der </w:t>
+      </w:r>
+      <w:proofErr w:type="spellStart"/>
+      <w:r>
+        <w:t>fliegende</w:t>
+      </w:r>
+      <w:proofErr w:type="spellEnd"/>
+      <w:r>
+        <w:t xml:space="preserve"> </w:t>
+      </w:r>
+      <w:proofErr w:type="spellStart"/>
+      <w:r>
+        <w:t>Holländer</w:t>
+      </w:r>
+      <w:proofErr w:type="spellEnd"/>
+      <w:r>
+        <w:t xml:space="preserve">: 18.6. 19:00, 21.6. 19:00 – </w:t>
+      </w:r>
+      <w:proofErr w:type="spellStart"/>
+      <w:r>
+        <w:t>Semperoper</w:t>
+      </w:r>
+      <w:proofErr w:type="spellEnd"/>
+    </w:p>
+    <w:p>
+      <w:pPr>
+        <w:pStyle w:val="ListParagraph"/>
+        <w:numPr>
+          <w:ilvl w:val="1"/>
+          <w:numId w:val="2"/>
+        </w:numPr>
+      </w:pPr>
+      <w:r>
+        <w:t xml:space="preserve">Le </w:t>
+      </w:r>
+      <w:proofErr w:type="spellStart"/>
+      <w:r>
+        <w:t>nozze</w:t>
+      </w:r>
+      <w:proofErr w:type="spellEnd"/>
+      <w:r>
+        <w:t xml:space="preserve"> di Figaro: 20.6. 18:00, 25.6. 19:00 – </w:t>
+      </w:r>
+      <w:proofErr w:type="spellStart"/>
+      <w:r>
+        <w:t>Semperoper</w:t>
+      </w:r>
+      <w:proofErr w:type="spellEnd"/>
+    </w:p>
+    <w:p>
+      <w:pPr>
+        <w:pStyle w:val="ListParagraph"/>
+        <w:numPr>
+          <w:ilvl w:val="1"/>
+          <w:numId w:val="2"/>
+        </w:numPr>
+      </w:pPr>
+      <w:proofErr w:type="gramStart"/>
+      <w:r>
+        <w:t>Don  Carlo</w:t>
+      </w:r>
+      <w:proofErr w:type="gramEnd"/>
+      <w:r>
+        <w:t xml:space="preserve">: 27.6. 19:00 – </w:t>
+      </w:r>
+      <w:proofErr w:type="spellStart"/>
+      <w:r>
+        <w:t>Semperoper</w:t>
+      </w:r>
+      <w:proofErr w:type="spellEnd"/>
+    </w:p>
+    <w:p>
+      <w:pPr>
+        <w:pStyle w:val="ListParagraph"/>
+        <w:numPr>
+          <w:ilvl w:val="0"/>
+          <w:numId w:val="2"/>
+        </w:numPr>
+      </w:pPr>
+      <w:proofErr w:type="spellStart"/>
+      <w:r>
+        <w:t>Ballett</w:t>
+      </w:r>
+      <w:proofErr w:type="spellEnd"/>
+      <w:r>
+        <w:t>:</w:t>
+      </w:r>
+    </w:p>
+    <w:p>
+      <w:pPr>
+        <w:pStyle w:val="ListParagraph"/>
+        <w:numPr>
+          <w:ilvl w:val="1"/>
+          <w:numId w:val="2"/>
+        </w:numPr>
+      </w:pPr>
+      <w:proofErr w:type="spellStart"/>
+      <w:r>
+        <w:t>Schwanensee</w:t>
+      </w:r>
+      <w:proofErr w:type="spellEnd"/>
+      <w:r>
+        <w:t xml:space="preserve">: 26.6. 19:00, 28.6. 19:00 – </w:t>
+      </w:r>
+      <w:proofErr w:type="spellStart"/>
+      <w:r>
+        <w:t>Semperoper</w:t>
+      </w:r>
+      <w:proofErr w:type="spellEnd"/>
+    </w:p>
+    <w:p>
+      <w:pPr>
+        <w:pStyle w:val="ListParagraph"/>
+        <w:numPr>
+          <w:ilvl w:val="0"/>
+          <w:numId w:val="2"/>
+        </w:numPr>
+      </w:pPr>
+      <w:proofErr w:type="spellStart"/>
+      <w:r>
+        <w:lastRenderedPageBreak/>
+        <w:t>Konzert</w:t>
+      </w:r>
+      <w:proofErr w:type="spellEnd"/>
+      <w:r>
+        <w:t>:</w:t>
+      </w:r>
+    </w:p>
+    <w:p>
+      <w:pPr>
+        <w:pStyle w:val="ListParagraph"/>
+        <w:numPr>
+          <w:ilvl w:val="1"/>
+          <w:numId w:val="2"/>
+        </w:numPr>
+      </w:pPr>
+      <w:proofErr w:type="spellStart"/>
+      <w:r>
+        <w:t>Rawk</w:t>
+      </w:r>
+      <w:proofErr w:type="spellEnd"/>
+      <w:r>
+        <w:t xml:space="preserve"> Attack: 10.6. 18:30 – Alter </w:t>
+      </w:r>
+      <w:proofErr w:type="spellStart"/>
+      <w:r>
+        <w:t>Schlachthof</w:t>
+      </w:r>
+      <w:proofErr w:type="spellEnd"/>
+    </w:p>
+    <w:p>
+      <w:pPr>
+        <w:pStyle w:val="ListParagraph"/>
+        <w:numPr>
+          <w:ilvl w:val="1"/>
+          <w:numId w:val="2"/>
+        </w:numPr>
+      </w:pPr>
+      <w:r>
+        <w:t xml:space="preserve">Toto: 13.6. 19:30 – </w:t>
+      </w:r>
+      <w:proofErr w:type="spellStart"/>
+      <w:r>
+        <w:t>Freilichtbühne</w:t>
+      </w:r>
+      <w:proofErr w:type="spellEnd"/>
+      <w:r>
+        <w:t xml:space="preserve"> </w:t>
+      </w:r>
+      <w:proofErr w:type="spellStart"/>
+      <w:r>
+        <w:t>Junge</w:t>
+      </w:r>
+      <w:proofErr w:type="spellEnd"/>
+      <w:r>
+        <w:t xml:space="preserve"> </w:t>
+      </w:r>
+      <w:proofErr w:type="spellStart"/>
+      <w:r>
+        <w:t>Garde</w:t>
+      </w:r>
+      <w:proofErr w:type="spellEnd"/>
+    </w:p>
+    <w:p>
+      <w:pPr>
+        <w:pStyle w:val="ListParagraph"/>
+        <w:numPr>
+          <w:ilvl w:val="1"/>
+          <w:numId w:val="2"/>
+        </w:numPr>
+      </w:pPr>
+      <w:r>
+        <w:t xml:space="preserve">Xavier Naidoo: 26.6. 20:00 – </w:t>
+      </w:r>
+      <w:proofErr w:type="spellStart"/>
+      <w:r>
+        <w:t>Filmnächte</w:t>
+      </w:r>
+      <w:proofErr w:type="spellEnd"/>
+      <w:r>
+        <w:t xml:space="preserve"> am </w:t>
+      </w:r>
+      <w:proofErr w:type="spellStart"/>
+      <w:r>
+        <w:t>Elbufer</w:t>
+      </w:r>
+      <w:proofErr w:type="spellEnd"/>
+    </w:p>
+    <w:p>
+      <w:pPr>
+        <w:pStyle w:val="ListParagraph"/>
+        <w:numPr>
+          <w:ilvl w:val="1"/>
+          <w:numId w:val="2"/>
+        </w:numPr>
+      </w:pPr>
+      <w:proofErr w:type="spellStart"/>
+      <w:r>
+        <w:t>Revolverheld</w:t>
+      </w:r>
+      <w:proofErr w:type="spellEnd"/>
+      <w:r>
+        <w:t xml:space="preserve">: 27.6. 19:30 – </w:t>
+      </w:r>
+      <w:proofErr w:type="spellStart"/>
+      <w:r>
+        <w:t>Freilichtbühne</w:t>
+      </w:r>
+      <w:proofErr w:type="spellEnd"/>
+      <w:r>
+        <w:t xml:space="preserve"> </w:t>
+      </w:r>
+      <w:proofErr w:type="spellStart"/>
+      <w:r>
+        <w:t>Junge</w:t>
+      </w:r>
+      <w:proofErr w:type="spellEnd"/>
+      <w:r>
+        <w:t xml:space="preserve"> </w:t>
+      </w:r>
+      <w:proofErr w:type="spellStart"/>
+      <w:r>
+        <w:t>Garde</w:t>
+      </w:r>
+      <w:proofErr w:type="spellEnd"/>
+    </w:p>
+    <w:p>
+      <w:pPr>
+        <w:pStyle w:val="ListParagraph"/>
+        <w:numPr>
+          <w:ilvl w:val="1"/>
+          <w:numId w:val="2"/>
+        </w:numPr>
+      </w:pPr>
+      <w:proofErr w:type="spellStart"/>
+      <w:r>
+        <w:t>Roxette</w:t>
+      </w:r>
+      <w:proofErr w:type="spellEnd"/>
+      <w:r>
+        <w:t xml:space="preserve">: 28.6. 20:00 – </w:t>
+      </w:r>
+      <w:proofErr w:type="spellStart"/>
+      <w:r>
+        <w:t>Filmnächte</w:t>
+      </w:r>
+      <w:proofErr w:type="spellEnd"/>
+      <w:r>
+        <w:t xml:space="preserve"> am </w:t>
+      </w:r>
+      <w:proofErr w:type="spellStart"/>
+      <w:r>
+        <w:t>Elbufer</w:t>
+      </w:r>
+      <w:proofErr w:type="spellEnd"/>
+    </w:p>
+    <w:p>
+      <w:pPr>
+        <w:pStyle w:val="ListParagraph"/>
+        <w:numPr>
+          <w:ilvl w:val="0"/>
+          <w:numId w:val="2"/>
+        </w:numPr>
+      </w:pPr>
+      <w:r>
+        <w:t>Comedy:</w:t>
+      </w:r>
+    </w:p>
+    <w:p>
+      <w:pPr>
+        <w:pStyle w:val="ListParagraph"/>
+        <w:numPr>
+          <w:ilvl w:val="1"/>
+          <w:numId w:val="2"/>
+        </w:numPr>
+      </w:pPr>
+      <w:r>
+        <w:t xml:space="preserve">Olaf Schubert: 7.6. 20:00 – </w:t>
+      </w:r>
+      <w:proofErr w:type="spellStart"/>
+      <w:r>
+        <w:t>Saloppe</w:t>
+      </w:r>
+      <w:proofErr w:type="spellEnd"/>
+    </w:p>
+    <w:p>
+      <w:pPr>
+        <w:pStyle w:val="ListParagraph"/>
+        <w:numPr>
+          <w:ilvl w:val="1"/>
+          <w:numId w:val="2"/>
+        </w:numPr>
+      </w:pPr>
+      <w:r>
+        <w:t xml:space="preserve">Rick </w:t>
+      </w:r>
+      <w:proofErr w:type="spellStart"/>
+      <w:r>
+        <w:t>Karvanian</w:t>
+      </w:r>
+      <w:proofErr w:type="spellEnd"/>
+      <w:r>
+        <w:t xml:space="preserve">: 17.6. 20:00 – </w:t>
+      </w:r>
+      <w:proofErr w:type="spellStart"/>
+      <w:r>
+        <w:t>Boulevardtheater</w:t>
+      </w:r>
+      <w:proofErr w:type="spellEnd"/>
+      <w:r>
+        <w:t xml:space="preserve"> Dresden</w:t>
+      </w:r>
+    </w:p>
+    <w:p>
+      <w:pPr>
+        <w:pStyle w:val="ListParagraph"/>
+        <w:numPr>
+          <w:ilvl w:val="1"/>
+          <w:numId w:val="2"/>
+        </w:numPr>
+      </w:pPr>
+      <w:proofErr w:type="spellStart"/>
+      <w:r>
+        <w:t>Lachpalast</w:t>
+      </w:r>
+      <w:proofErr w:type="spellEnd"/>
+      <w:r>
+        <w:t xml:space="preserve">: 26.6. 20:30 – </w:t>
+      </w:r>
+      <w:proofErr w:type="spellStart"/>
+      <w:r>
+        <w:t>Filmtheater</w:t>
+      </w:r>
+      <w:proofErr w:type="spellEnd"/>
+      <w:r>
+        <w:t xml:space="preserve"> </w:t>
+      </w:r>
+      <w:proofErr w:type="spellStart"/>
+      <w:r>
+        <w:t>Schauburg</w:t>
+      </w:r>
+      <w:proofErr w:type="spellEnd"/>
+    </w:p>
+    <w:p>
+      <w:proofErr w:type="spellStart"/>
+      <w:r>
+        <w:t>Juli</w:t>
+      </w:r>
+      <w:proofErr w:type="spellEnd"/>
+      <w:r>
+        <w:t xml:space="preserve"> 2015:</w:t>
+      </w:r>
+    </w:p>
+    <w:p>
+      <w:pPr>
+        <w:pStyle w:val="ListParagraph"/>
+        <w:numPr>
+          <w:ilvl w:val="0"/>
+          <w:numId w:val="2"/>
+        </w:numPr>
+      </w:pPr>
+      <w:proofErr w:type="spellStart"/>
+      <w:r>
+        <w:t>Oper</w:t>
+      </w:r>
+      <w:proofErr w:type="spellEnd"/>
+      <w:r>
+        <w:t>:</w:t>
+      </w:r>
+    </w:p>
+    <w:p>
+      <w:pPr>
+        <w:pStyle w:val="ListParagraph"/>
+        <w:numPr>
+          <w:ilvl w:val="1"/>
+          <w:numId w:val="2"/>
+        </w:numPr>
+      </w:pPr>
+      <w:r>
+        <w:t xml:space="preserve">Don Carlo: 1.7. 19:00 – </w:t>
+      </w:r>
+      <w:proofErr w:type="spellStart"/>
+      <w:r>
+        <w:t>Semperoper</w:t>
+      </w:r>
+      <w:proofErr w:type="spellEnd"/>
+    </w:p>
+    <w:p>
+      <w:pPr>
+        <w:pStyle w:val="ListParagraph"/>
+        <w:numPr>
+          <w:ilvl w:val="1"/>
+          <w:numId w:val="2"/>
+        </w:numPr>
+      </w:pPr>
+      <w:r>
+        <w:t xml:space="preserve">Le </w:t>
+      </w:r>
+      <w:proofErr w:type="spellStart"/>
+      <w:r>
+        <w:t>nozze</w:t>
+      </w:r>
+      <w:proofErr w:type="spellEnd"/>
+      <w:r>
+        <w:t xml:space="preserve"> di Figaro: 2.7. 19:00, </w:t>
+      </w:r>
+      <w:r>
+        <w:t xml:space="preserve">4.7 19:00 – </w:t>
+      </w:r>
+      <w:proofErr w:type="spellStart"/>
+      <w:r>
+        <w:t>Semperoper</w:t>
+      </w:r>
+      <w:proofErr w:type="spellEnd"/>
+    </w:p>
+    <w:p>
+      <w:pPr>
+        <w:pStyle w:val="ListParagraph"/>
+        <w:numPr>
+          <w:ilvl w:val="1"/>
+          <w:numId w:val="2"/>
+        </w:numPr>
+      </w:pPr>
+      <w:r>
+        <w:t xml:space="preserve">Der </w:t>
+      </w:r>
+      <w:proofErr w:type="spellStart"/>
+      <w:r>
+        <w:t>Barbier</w:t>
+      </w:r>
+      <w:proofErr w:type="spellEnd"/>
+      <w:r>
+        <w:t xml:space="preserve"> von </w:t>
+      </w:r>
+      <w:proofErr w:type="spellStart"/>
+      <w:r>
+        <w:t>Sevilla</w:t>
+      </w:r>
+      <w:proofErr w:type="spellEnd"/>
+      <w:r>
+        <w:t xml:space="preserve">: 9.7. 19:00, 14.7 19:00 – </w:t>
+      </w:r>
+      <w:proofErr w:type="spellStart"/>
+      <w:r>
+        <w:t>Semperoper</w:t>
+      </w:r>
+      <w:proofErr w:type="spellEnd"/>
+    </w:p>
+    <w:p>
+      <w:pPr>
+        <w:pStyle w:val="ListParagraph"/>
+        <w:numPr>
+          <w:ilvl w:val="1"/>
+          <w:numId w:val="2"/>
+        </w:numPr>
+      </w:pPr>
+      <w:r>
+        <w:t xml:space="preserve">Die </w:t>
+      </w:r>
+      <w:proofErr w:type="spellStart"/>
+      <w:r>
+        <w:t>Zauberflöte</w:t>
+      </w:r>
+      <w:proofErr w:type="spellEnd"/>
+      <w:r>
+        <w:t xml:space="preserve">: 13.7. 19:00 – </w:t>
+      </w:r>
+      <w:proofErr w:type="spellStart"/>
+      <w:r>
+        <w:t>Semperoper</w:t>
+      </w:r>
+      <w:proofErr w:type="spellEnd"/>
+    </w:p>
+    <w:p>
+      <w:pPr>
+        <w:pStyle w:val="ListParagraph"/>
+        <w:numPr>
+          <w:ilvl w:val="0"/>
+          <w:numId w:val="2"/>
+        </w:numPr>
+      </w:pPr>
+      <w:proofErr w:type="spellStart"/>
+      <w:r>
+        <w:t>Ballett</w:t>
+      </w:r>
+      <w:proofErr w:type="spellEnd"/>
+      <w:r>
+        <w:t>:</w:t>
+      </w:r>
+    </w:p>
+    <w:p>
+      <w:pPr>
+        <w:pStyle w:val="ListParagraph"/>
+        <w:numPr>
+          <w:ilvl w:val="1"/>
+          <w:numId w:val="2"/>
+        </w:numPr>
+      </w:pPr>
+      <w:r>
+        <w:t xml:space="preserve">Tristan und Isolde: 6.7. 19:00 – </w:t>
+      </w:r>
+      <w:proofErr w:type="spellStart"/>
+      <w:r>
+        <w:t>Semperoper</w:t>
+      </w:r>
+      <w:proofErr w:type="spellEnd"/>
+    </w:p>
+    <w:p>
+      <w:pPr>
+        <w:pStyle w:val="ListParagraph"/>
+        <w:numPr>
+          <w:ilvl w:val="0"/>
+          <w:numId w:val="2"/>
+        </w:numPr>
+      </w:pPr>
+      <w:proofErr w:type="spellStart"/>
+      <w:r>
+        <w:t>Konzerte</w:t>
+      </w:r>
+      <w:proofErr w:type="spellEnd"/>
+      <w:r>
+        <w:t>:</w:t>
+      </w:r>
+    </w:p>
+    <w:p>
+      <w:pPr>
+        <w:pStyle w:val="ListParagraph"/>
+        <w:numPr>
+          <w:ilvl w:val="1"/>
+          <w:numId w:val="2"/>
+        </w:numPr>
+      </w:pPr>
+      <w:r>
+        <w:t xml:space="preserve">Max </w:t>
+      </w:r>
+      <w:proofErr w:type="spellStart"/>
+      <w:r>
+        <w:t>Raabe</w:t>
+      </w:r>
+      <w:proofErr w:type="spellEnd"/>
+      <w:r>
+        <w:t xml:space="preserve">: 4.7. 19:30 – </w:t>
+      </w:r>
+      <w:proofErr w:type="spellStart"/>
+      <w:r>
+        <w:t>Freilichtbühne</w:t>
+      </w:r>
+      <w:proofErr w:type="spellEnd"/>
+      <w:r>
+        <w:t xml:space="preserve"> </w:t>
+      </w:r>
+      <w:proofErr w:type="spellStart"/>
+      <w:r>
+        <w:t>Junge</w:t>
+      </w:r>
+      <w:proofErr w:type="spellEnd"/>
+      <w:r>
+        <w:t xml:space="preserve"> </w:t>
+      </w:r>
+      <w:proofErr w:type="spellStart"/>
+      <w:r>
+        <w:t>Garde</w:t>
+      </w:r>
+      <w:proofErr w:type="spellEnd"/>
+    </w:p>
+    <w:p>
+      <w:pPr>
+        <w:pStyle w:val="ListParagraph"/>
+        <w:numPr>
+          <w:ilvl w:val="1"/>
+          <w:numId w:val="2"/>
+        </w:numPr>
+        <w:rPr>
+          <w:lang w:val="de-DE"/>
+        </w:rPr>
+      </w:pPr>
+      <w:r>
+        <w:rPr>
+          <w:lang w:val="de-DE"/>
+        </w:rPr>
+        <w:t>Element of Crime: 17.7. 20:00 – Freilichtbühne Junge Garde</w:t>
+      </w:r>
+    </w:p>
+    <w:p>
+      <w:pPr>
+        <w:pStyle w:val="ListParagraph"/>
+        <w:numPr>
+          <w:ilvl w:val="1"/>
+          <w:numId w:val="2"/>
+        </w:numPr>
+        <w:rPr>
+          <w:lang w:val="de-DE"/>
+        </w:rPr>
+      </w:pPr>
+      <w:r>
+        <w:rPr>
+          <w:lang w:val="de-DE"/>
+        </w:rPr>
+        <w:t>Jennifer Rostock: 31.7. 19:30 – Freilichtbühne Junge Garde</w:t>
+      </w:r>
+    </w:p>
+    <w:p>
+      <w:pPr>
+        <w:rPr>
+          <w:lang w:val="de-DE"/>
+        </w:rPr>
+      </w:pPr>
+      <w:r>
+        <w:rPr>
+          <w:lang w:val="de-DE"/>
+        </w:rPr>
+        <w:t>August 2015:</w:t>
+      </w:r>
+    </w:p>
+    <w:p>
+      <w:pPr>
+        <w:pStyle w:val="ListParagraph"/>
+        <w:numPr>
+          <w:ilvl w:val="0"/>
+          <w:numId w:val="2"/>
+        </w:numPr>
+        <w:rPr>
+          <w:lang w:val="de-DE"/>
+        </w:rPr>
+      </w:pPr>
+      <w:r>
+        <w:rPr>
+          <w:lang w:val="de-DE"/>
+        </w:rPr>
+        <w:t>Konzerte:</w:t>
+      </w:r>
+    </w:p>
+    <w:p>
+      <w:pPr>
+        <w:pStyle w:val="ListParagraph"/>
+        <w:numPr>
+          <w:ilvl w:val="1"/>
+          <w:numId w:val="2"/>
+        </w:numPr>
+        <w:rPr>
+          <w:lang w:val="de-DE"/>
+        </w:rPr>
+      </w:pPr>
+      <w:r>
+        <w:rPr>
+          <w:lang w:val="de-DE"/>
+        </w:rPr>
+        <w:t>Marteria: 21.8. 19:30 – Filmnächte am Elbufer</w:t>
+      </w:r>
+    </w:p>
+    <w:p>
+      <w:pPr>
+        <w:rPr>
+          <w:lang w:val="de-DE"/>
+        </w:rPr>
+      </w:pPr>
+      <w:r>
+        <w:rPr>
+          <w:lang w:val="de-DE"/>
+        </w:rPr>
+        <w:t>September 2015:</w:t>
+      </w:r>
+    </w:p>
+    <w:p>
+      <w:pPr>
+        <w:pStyle w:val="ListParagraph"/>
+        <w:numPr>
+          <w:ilvl w:val="0"/>
+          <w:numId w:val="2"/>
+        </w:numPr>
+        <w:rPr>
+          <w:lang w:val="de-DE"/>
+        </w:rPr>
+      </w:pPr>
+      <w:r>
+        <w:rPr>
+          <w:lang w:val="de-DE"/>
+        </w:rPr>
+        <w:t>Konzerte:</w:t>
+      </w:r>
+    </w:p>
+    <w:p>
+      <w:pPr>
+        <w:pStyle w:val="ListParagraph"/>
+        <w:numPr>
+          <w:ilvl w:val="1"/>
+          <w:numId w:val="2"/>
+        </w:numPr>
+        <w:rPr>
+          <w:lang w:val="de-DE"/>
+        </w:rPr>
+      </w:pPr>
+      <w:r>
+        <w:rPr>
+          <w:lang w:val="de-DE"/>
+        </w:rPr>
+        <w:t>Wise Guys: 12.9. 20:00 – Alter Schlachthof</w:t>
+      </w:r>
+    </w:p>
+    <w:p>
+      <w:pPr>
+        <w:pStyle w:val="ListParagraph"/>
+        <w:numPr>
+          <w:ilvl w:val="0"/>
+          <w:numId w:val="2"/>
+        </w:numPr>
+        <w:rPr>
+          <w:lang w:val="de-DE"/>
+        </w:rPr>
+      </w:pPr>
+      <w:r>
+        <w:rPr>
+          <w:lang w:val="de-DE"/>
+        </w:rPr>
+        <w:t>Comedy:</w:t>
+      </w:r>
+    </w:p>
+    <w:p>
+      <w:pPr>
+        <w:pStyle w:val="ListParagraph"/>
+        <w:numPr>
+          <w:ilvl w:val="1"/>
+          <w:numId w:val="2"/>
+        </w:numPr>
+        <w:rPr>
+          <w:lang w:val="de-DE"/>
+        </w:rPr>
+      </w:pPr>
+      <w:r>
+        <w:rPr>
+          <w:lang w:val="de-DE"/>
+        </w:rPr>
+        <w:t>Olaf Schubert: 22.9. 20:00 – Bärenzwinger</w:t>
+      </w:r>
+    </w:p>
+    <w:p>
+      <w:pPr>
+        <w:rPr>
+          <w:lang w:val="de-DE"/>
+        </w:rPr>
+      </w:pPr>
+      <w:r>
+        <w:rPr>
+          <w:lang w:val="de-DE"/>
+        </w:rPr>
+        <w:t>Oktober 2015:</w:t>
+      </w:r>
+    </w:p>
+    <w:p>
+      <w:pPr>
+        <w:pStyle w:val="ListParagraph"/>
+        <w:numPr>
+          <w:ilvl w:val="0"/>
+          <w:numId w:val="2"/>
+        </w:numPr>
+        <w:rPr>
+          <w:lang w:val="de-DE"/>
+        </w:rPr>
+      </w:pPr>
+      <w:r>
+        <w:rPr>
+          <w:lang w:val="de-DE"/>
+        </w:rPr>
+        <w:t>Konzerte:</w:t>
+      </w:r>
+    </w:p>
+    <w:p>
+      <w:pPr>
+        <w:pStyle w:val="ListParagraph"/>
+        <w:numPr>
+          <w:ilvl w:val="1"/>
+          <w:numId w:val="2"/>
+        </w:numPr>
+        <w:rPr>
+          <w:lang w:val="de-DE"/>
+        </w:rPr>
+      </w:pPr>
+      <w:r>
+        <w:rPr>
+          <w:lang w:val="de-DE"/>
+        </w:rPr>
+        <w:t>Westernhagen: 22.10. 20:00 – Messe Dresden</w:t>
+      </w:r>
+    </w:p>
+    <w:p>
+      <w:pPr>
+        <w:pStyle w:val="ListParagraph"/>
+        <w:numPr>
+          <w:ilvl w:val="1"/>
+          <w:numId w:val="2"/>
+        </w:numPr>
+        <w:rPr>
+          <w:lang w:val="de-DE"/>
+        </w:rPr>
+      </w:pPr>
+      <w:r>
+        <w:rPr>
+          <w:lang w:val="de-DE"/>
+        </w:rPr>
+        <w:t>Apocalyptica: 29.10. 20:00 – Alter Schlachthof</w:t>
+      </w:r>
+    </w:p>
+    <w:p>
+      <w:pPr>
+        <w:pStyle w:val="ListParagraph"/>
+        <w:numPr>
+          <w:ilvl w:val="0"/>
+          <w:numId w:val="2"/>
+        </w:numPr>
+        <w:rPr>
+          <w:lang w:val="de-DE"/>
+        </w:rPr>
+      </w:pPr>
+      <w:r>
+        <w:rPr>
+          <w:lang w:val="de-DE"/>
+        </w:rPr>
+        <w:t>Comedy:</w:t>
+      </w:r>
+    </w:p>
+    <w:p>
+      <w:pPr>
+        <w:pStyle w:val="ListParagraph"/>
+        <w:numPr>
+          <w:ilvl w:val="1"/>
+          <w:numId w:val="2"/>
+        </w:numPr>
+        <w:rPr>
+          <w:lang w:val="de-DE"/>
+        </w:rPr>
+      </w:pPr>
+      <w:r>
+        <w:rPr>
+          <w:lang w:val="de-DE"/>
+        </w:rPr>
+        <w:t>Ralf Schmitz: 14.10. 20:00 – Alter Schlachthof</w:t>
+      </w:r>
+    </w:p>
+    <w:p>
+      <w:pPr>
+        <w:pStyle w:val="ListParagraph"/>
+        <w:numPr>
+          <w:ilvl w:val="1"/>
+          <w:numId w:val="2"/>
+        </w:numPr>
+        <w:rPr>
+          <w:lang w:val="de-DE"/>
+        </w:rPr>
+      </w:pPr>
+      <w:r>
+        <w:rPr>
+          <w:lang w:val="de-DE"/>
+        </w:rPr>
+        <w:t>Marco Rima: 18..10. 19:30 – Alter Schlachthof</w:t>
+      </w:r>
+    </w:p>
+    <w:p>
+      <w:pPr>
+        <w:pStyle w:val="ListParagraph"/>
+        <w:numPr>
+          <w:ilvl w:val="1"/>
+          <w:numId w:val="2"/>
+        </w:numPr>
+        <w:rPr>
+          <w:lang w:val="de-DE"/>
+        </w:rPr>
+      </w:pPr>
+      <w:r>
+        <w:rPr>
+          <w:lang w:val="de-DE"/>
+        </w:rPr>
+        <w:t>Abdelkarim: 22.10. 20:00 – Filmtheater Schauburg</w:t>
+      </w:r>
+    </w:p>
+    <w:p>
+      <w:pPr>
+        <w:pStyle w:val="ListParagraph"/>
+        <w:numPr>
+          <w:ilvl w:val="1"/>
+          <w:numId w:val="2"/>
+        </w:numPr>
+        <w:rPr>
+          <w:lang w:val="de-DE"/>
+        </w:rPr>
+      </w:pPr>
+      <w:r>
+        <w:rPr>
+          <w:lang w:val="de-DE"/>
+        </w:rPr>
+        <w:t>Patric Heizmann: 27.10. 20:00 – Filmtheater Schauburg</w:t>
+      </w:r>
+    </w:p>
+    <w:p>
+      <w:pPr>
+        <w:pStyle w:val="ListParagraph"/>
+        <w:numPr>
+          <w:ilvl w:val="1"/>
+          <w:numId w:val="2"/>
+        </w:numPr>
+        <w:rPr>
+          <w:lang w:val="de-DE"/>
+        </w:rPr>
+      </w:pPr>
+      <w:r>
+        <w:rPr>
+          <w:lang w:val="de-DE"/>
+        </w:rPr>
+        <w:t>Nico Semsrott:: 31.10. 20:00 – Filmtheater Schaubburg</w:t>
+      </w:r>
+    </w:p>
+    <w:p>
+      <w:pPr>
+        <w:pStyle w:val="ListParagraph"/>
+        <w:numPr>
+          <w:ilvl w:val="0"/>
+          <w:numId w:val="2"/>
+        </w:numPr>
+        <w:rPr>
+          <w:lang w:val="de-DE"/>
+        </w:rPr>
+      </w:pPr>
+      <w:r>
+        <w:rPr>
+          <w:lang w:val="de-DE"/>
+        </w:rPr>
+        <w:t>Musicals/Shows:</w:t>
+      </w:r>
+    </w:p>
+    <w:p>
+      <w:pPr>
+        <w:pStyle w:val="ListParagraph"/>
+        <w:numPr>
+          <w:ilvl w:val="1"/>
+          <w:numId w:val="2"/>
+        </w:numPr>
+        <w:rPr>
+          <w:lang w:val="de-DE"/>
+        </w:rPr>
+      </w:pPr>
+      <w:r>
+        <w:rPr>
+          <w:lang w:val="de-DE"/>
+        </w:rPr>
+        <w:t>Pryo Games: 3.10. 16:00 – Festwiese Ostragehege</w:t>
+      </w:r>
+    </w:p>
+    <w:p>
+      <w:pPr>
+        <w:rPr>
+          <w:lang w:val="de-DE"/>
+        </w:rPr>
+      </w:pPr>
+      <w:r>
+        <w:rPr>
+          <w:lang w:val="de-DE"/>
+        </w:rPr>
+        <w:lastRenderedPageBreak/>
+        <w:t>November 2015:</w:t>
+      </w:r>
+    </w:p>
+    <w:p>
+      <w:pPr>
+        <w:pStyle w:val="ListParagraph"/>
+        <w:numPr>
+          <w:ilvl w:val="0"/>
+          <w:numId w:val="2"/>
+        </w:numPr>
+        <w:rPr>
+          <w:lang w:val="de-DE"/>
+        </w:rPr>
+      </w:pPr>
+      <w:r>
+        <w:rPr>
+          <w:lang w:val="de-DE"/>
+        </w:rPr>
+        <w:t>Konzert:</w:t>
+      </w:r>
+    </w:p>
+    <w:p>
+      <w:pPr>
+        <w:pStyle w:val="ListParagraph"/>
+        <w:numPr>
+          <w:ilvl w:val="1"/>
+          <w:numId w:val="2"/>
+        </w:numPr>
+        <w:rPr>
+          <w:lang w:val="de-DE"/>
+        </w:rPr>
+      </w:pPr>
+      <w:r>
+        <w:rPr>
+          <w:lang w:val="de-DE"/>
+        </w:rPr>
+        <w:t>Fettes Brot: 7.11. 20:00 – Alter Schlachthof</w:t>
+      </w:r>
+    </w:p>
+    <w:p>
+      <w:pPr>
+        <w:pStyle w:val="ListParagraph"/>
+        <w:numPr>
+          <w:ilvl w:val="0"/>
+          <w:numId w:val="2"/>
+        </w:numPr>
+        <w:rPr>
+          <w:lang w:val="de-DE"/>
+        </w:rPr>
+      </w:pPr>
+      <w:r>
+        <w:rPr>
+          <w:lang w:val="de-DE"/>
+        </w:rPr>
+        <w:t>Comedy:</w:t>
+      </w:r>
+    </w:p>
+    <w:p>
+      <w:pPr>
+        <w:pStyle w:val="ListParagraph"/>
+        <w:numPr>
+          <w:ilvl w:val="1"/>
+          <w:numId w:val="2"/>
+        </w:numPr>
+        <w:rPr>
+          <w:lang w:val="de-DE"/>
+        </w:rPr>
+      </w:pPr>
+      <w:r>
+        <w:rPr>
+          <w:lang w:val="de-DE"/>
+        </w:rPr>
+        <w:t>Bülent Ceylan: 12.11. 20:00 – Messe Dresden</w:t>
+      </w:r>
+    </w:p>
+    <w:p>
+      <w:pPr>
+        <w:pStyle w:val="ListParagraph"/>
+        <w:numPr>
+          <w:ilvl w:val="0"/>
+          <w:numId w:val="2"/>
+        </w:numPr>
+        <w:rPr>
+          <w:lang w:val="de-DE"/>
+        </w:rPr>
+      </w:pPr>
+      <w:r>
+        <w:rPr>
+          <w:lang w:val="de-DE"/>
+        </w:rPr>
+        <w:t>Musicals/Shows:</w:t>
+      </w:r>
+    </w:p>
+    <w:p>
+      <w:pPr>
+        <w:pStyle w:val="ListParagraph"/>
+        <w:numPr>
+          <w:ilvl w:val="1"/>
+          <w:numId w:val="2"/>
+        </w:numPr>
+      </w:pPr>
+      <w:r>
+        <w:t xml:space="preserve">Lord </w:t>
+      </w:r>
+      <w:proofErr w:type="gramStart"/>
+      <w:r>
+        <w:t>Of</w:t>
+      </w:r>
+      <w:proofErr w:type="gramEnd"/>
+      <w:r>
+        <w:t xml:space="preserve"> The Dance: 11.11. 20:00 – </w:t>
+      </w:r>
+      <w:proofErr w:type="spellStart"/>
+      <w:r>
+        <w:t>Messe</w:t>
+      </w:r>
+      <w:proofErr w:type="spellEnd"/>
+      <w:r>
+        <w:t xml:space="preserve"> Dresden</w:t>
+      </w:r>
+    </w:p>
+    <w:p>
+      <w:pPr>
+        <w:pStyle w:val="ListParagraph"/>
+        <w:numPr>
+          <w:ilvl w:val="0"/>
+          <w:numId w:val="2"/>
+        </w:numPr>
+      </w:pPr>
+      <w:proofErr w:type="spellStart"/>
+      <w:r>
+        <w:t>Sonstige</w:t>
+      </w:r>
+      <w:proofErr w:type="spellEnd"/>
+      <w:r>
+        <w:t>:</w:t>
+      </w:r>
+    </w:p>
+    <w:p>
+      <w:pPr>
+        <w:pStyle w:val="ListParagraph"/>
+        <w:numPr>
+          <w:ilvl w:val="1"/>
+          <w:numId w:val="2"/>
+        </w:numPr>
+      </w:pPr>
+      <w:proofErr w:type="spellStart"/>
+      <w:r>
+        <w:t>Pokemon</w:t>
+      </w:r>
+      <w:proofErr w:type="spellEnd"/>
+      <w:r>
+        <w:t xml:space="preserve"> World Championships: 13.11 – 15.11 14:00 – </w:t>
+      </w:r>
+      <w:proofErr w:type="spellStart"/>
+      <w:r>
+        <w:t>Messe</w:t>
+      </w:r>
+      <w:proofErr w:type="spellEnd"/>
+      <w:r>
+        <w:t xml:space="preserve"> Dresden</w:t>
+      </w:r>
+    </w:p>
+    <w:p>
+      <w:proofErr w:type="spellStart"/>
+      <w:r>
+        <w:t>Dezember</w:t>
+      </w:r>
+      <w:proofErr w:type="spellEnd"/>
+      <w:r>
+        <w:t xml:space="preserve"> 2015:</w:t>
+      </w:r>
+    </w:p>
+    <w:p>
+      <w:pPr>
+        <w:pStyle w:val="ListParagraph"/>
+        <w:numPr>
+          <w:ilvl w:val="0"/>
+          <w:numId w:val="2"/>
+        </w:numPr>
+      </w:pPr>
+      <w:r>
+        <w:t>Comedy:</w:t>
+      </w:r>
+    </w:p>
+    <w:p>
+      <w:pPr>
+        <w:pStyle w:val="ListParagraph"/>
+        <w:numPr>
+          <w:ilvl w:val="1"/>
+          <w:numId w:val="2"/>
+        </w:numPr>
+      </w:pPr>
+      <w:r>
+        <w:t xml:space="preserve">Rolf Miller: 12.12. 20:00 – </w:t>
+      </w:r>
+      <w:proofErr w:type="spellStart"/>
+      <w:r>
+        <w:t>Filmtheater</w:t>
+      </w:r>
+      <w:proofErr w:type="spellEnd"/>
+      <w:r>
+        <w:t xml:space="preserve"> </w:t>
+      </w:r>
+      <w:proofErr w:type="spellStart"/>
+      <w:r>
+        <w:t>Schauburg</w:t>
+      </w:r>
+      <w:proofErr w:type="spellEnd"/>
+    </w:p>
+    <w:p>
+      <w:pPr>
+        <w:pStyle w:val="ListParagraph"/>
+        <w:numPr>
+          <w:ilvl w:val="0"/>
+          <w:numId w:val="2"/>
+        </w:numPr>
+      </w:pPr>
+      <w:r>
+        <w:t>Musicals/Shows:</w:t>
+      </w:r>
+    </w:p>
+    <w:p>
+      <w:pPr>
+        <w:pStyle w:val="ListParagraph"/>
+        <w:numPr>
+          <w:ilvl w:val="1"/>
+          <w:numId w:val="2"/>
+        </w:numPr>
+      </w:pPr>
+      <w:proofErr w:type="spellStart"/>
+      <w:r>
+        <w:t>Conni</w:t>
+      </w:r>
+      <w:proofErr w:type="spellEnd"/>
+      <w:r>
+        <w:t xml:space="preserve"> – Das Musical: 27.12. 14:00 – Alter </w:t>
+      </w:r>
+      <w:proofErr w:type="spellStart"/>
+      <w:r>
+        <w:t>Schlachthof</w:t>
+      </w:r>
+      <w:proofErr w:type="spellEnd"/>
+    </w:p>
+    <w:p/>
+    <w:p>
+      <w:proofErr w:type="spellStart"/>
+      <w:r>
+        <w:t>Quellen</w:t>
+      </w:r>
+      <w:proofErr w:type="spellEnd"/>
+      <w:r>
+        <w:t>:</w:t>
+      </w:r>
+    </w:p>
+    <w:p>
+      <w:hyperlink r:id="rId5" w:history="1">
+        <w:r>
+          <w:rPr>
+            <w:rStyle w:val="Hyperlink"/>
+          </w:rPr>
+          <w:t>www.semperoper.de</w:t>
+        </w:r>
+      </w:hyperlink>
+    </w:p>
+    <w:p>
+      <w:hyperlink r:id="rId6" w:history="1">
+        <w:r>
+          <w:rPr>
+            <w:rStyle w:val="Hyperlink"/>
+          </w:rPr>
+          <w:t>www.konzertkasse-dresden.de</w:t>
+        </w:r>
+      </w:hyperlink>
+      <w:r>
+        <w:t xml:space="preserve"> </w:t>
       </w:r>
       <w:bookmarkStart w:id="0" w:name="_GoBack"/>
       <w:bookmarkEnd w:id="0"/>
-      <w:r>
-        <w:rPr>
-          <w:lang w:val="de-DE"/>
-        </w:rPr>
-        <w:t xml:space="preserve"> 11.3. 20:00 – Scheune</w:t>
-      </w:r>
-    </w:p>
-    <w:p>
-      <w:pPr>
-        <w:pStyle w:val="ListParagraph"/>
-        <w:numPr>
-          <w:ilvl w:val="1"/>
-          <w:numId w:val="2"/>
-        </w:numPr>
-        <w:rPr>
-          <w:lang w:val="de-DE"/>
-        </w:rPr>
-      </w:pPr>
-      <w:r>
-        <w:rPr>
-          <w:lang w:val="de-DE"/>
-        </w:rPr>
-        <w:t>Michael Mittermeier: 19.3. – 20:00 – Alter Schlachthof</w:t>
-      </w:r>
-    </w:p>
-    <w:p>
-      <w:pPr>
-        <w:ind w:left="1080"/>
-        <w:rPr>
-          <w:lang w:val="de-DE"/>
-        </w:rPr>
-      </w:pPr>
-    </w:p>
-    <w:p>
-      <w:pPr>
-        <w:rPr>
-          <w:lang w:val="de-DE"/>
-        </w:rPr>
-      </w:pPr>
-      <w:r>
-        <w:rPr>
-          <w:lang w:val="de-DE"/>
-        </w:rPr>
-        <w:t>April 2015:</w:t>
-      </w:r>
-    </w:p>
-    <w:p>
-      <w:pPr>
-        <w:pStyle w:val="ListParagraph"/>
-        <w:numPr>
-          <w:ilvl w:val="0"/>
-          <w:numId w:val="2"/>
-        </w:numPr>
-        <w:rPr>
-          <w:lang w:val="de-DE"/>
-        </w:rPr>
-      </w:pPr>
-      <w:r>
-        <w:rPr>
-          <w:lang w:val="de-DE"/>
-        </w:rPr>
-        <w:t>Oper:</w:t>
-      </w:r>
-    </w:p>
-    <w:p>
-      <w:pPr>
-        <w:pStyle w:val="ListParagraph"/>
-        <w:numPr>
-          <w:ilvl w:val="1"/>
-          <w:numId w:val="2"/>
-        </w:numPr>
-        <w:rPr>
-          <w:lang w:val="de-DE"/>
-        </w:rPr>
-      </w:pPr>
-      <w:r>
-        <w:rPr>
-          <w:lang w:val="de-DE"/>
-        </w:rPr>
-        <w:lastRenderedPageBreak/>
-        <w:t>Die Zauberflöte: 4.4.  19:00 – Semperoper</w:t>
-      </w:r>
-    </w:p>
-    <w:p>
-      <w:pPr>
-        <w:pStyle w:val="ListParagraph"/>
-        <w:numPr>
-          <w:ilvl w:val="1"/>
-          <w:numId w:val="2"/>
-        </w:numPr>
-        <w:rPr>
-          <w:lang w:val="de-DE"/>
-        </w:rPr>
-      </w:pPr>
-      <w:r>
-        <w:rPr>
-          <w:lang w:val="de-DE"/>
-        </w:rPr>
-        <w:t>Tosca: 13.4. , 30.4. 19:00 – Semperoper</w:t>
-      </w:r>
-    </w:p>
-    <w:p>
-      <w:pPr>
-        <w:pStyle w:val="ListParagraph"/>
-        <w:numPr>
-          <w:ilvl w:val="0"/>
-          <w:numId w:val="2"/>
-        </w:numPr>
-        <w:rPr>
-          <w:lang w:val="de-DE"/>
-        </w:rPr>
-      </w:pPr>
-      <w:r>
-        <w:rPr>
-          <w:lang w:val="de-DE"/>
-        </w:rPr>
-        <w:t>Konzert:</w:t>
-      </w:r>
-    </w:p>
-    <w:p>
-      <w:pPr>
-        <w:pStyle w:val="ListParagraph"/>
-        <w:numPr>
-          <w:ilvl w:val="1"/>
-          <w:numId w:val="2"/>
-        </w:numPr>
-        <w:rPr>
-          <w:lang w:val="de-DE"/>
-        </w:rPr>
-      </w:pPr>
-      <w:r>
-        <w:rPr>
-          <w:lang w:val="de-DE"/>
-        </w:rPr>
-        <w:t>Lestat Vermon: 17.4. 21:00 – Jazzclub Tonne</w:t>
-      </w:r>
-    </w:p>
-    <w:p>
-      <w:pPr>
-        <w:pStyle w:val="ListParagraph"/>
-        <w:numPr>
-          <w:ilvl w:val="1"/>
-          <w:numId w:val="2"/>
-        </w:numPr>
-        <w:rPr>
-          <w:lang w:val="de-DE"/>
-        </w:rPr>
-      </w:pPr>
-      <w:r>
-        <w:rPr>
-          <w:lang w:val="de-DE"/>
-        </w:rPr>
-        <w:t>Omega: 17.4. 20:00 – Alter Schlachthof</w:t>
-      </w:r>
-    </w:p>
-    <w:p>
-      <w:pPr>
-        <w:pStyle w:val="ListParagraph"/>
-        <w:numPr>
-          <w:ilvl w:val="0"/>
-          <w:numId w:val="2"/>
-        </w:numPr>
-        <w:rPr>
-          <w:lang w:val="de-DE"/>
-        </w:rPr>
-      </w:pPr>
-      <w:r>
-        <w:rPr>
-          <w:lang w:val="de-DE"/>
-        </w:rPr>
-        <w:t xml:space="preserve">Comedy: </w:t>
-      </w:r>
-    </w:p>
-    <w:p>
-      <w:pPr>
-        <w:pStyle w:val="ListParagraph"/>
-        <w:numPr>
-          <w:ilvl w:val="1"/>
-          <w:numId w:val="2"/>
-        </w:numPr>
-        <w:rPr>
-          <w:lang w:val="de-DE"/>
-        </w:rPr>
-      </w:pPr>
-      <w:r>
-        <w:rPr>
-          <w:lang w:val="de-DE"/>
-        </w:rPr>
-        <w:t>Ingo Oschmann: 16.4. 20:00 – Boulevardtheater Dresden</w:t>
-      </w:r>
-    </w:p>
-    <w:p>
-      <w:pPr>
-        <w:pStyle w:val="ListParagraph"/>
-        <w:numPr>
-          <w:ilvl w:val="1"/>
-          <w:numId w:val="2"/>
-        </w:numPr>
-        <w:rPr>
-          <w:lang w:val="de-DE"/>
-        </w:rPr>
-      </w:pPr>
-      <w:r>
-        <w:rPr>
-          <w:lang w:val="de-DE"/>
-        </w:rPr>
-        <w:t>Markus Maria Profitlich: 20.4. 20:00 – Boulevardtheater Dresden</w:t>
-      </w:r>
-    </w:p>
-    <w:p>
-      <w:pPr>
-        <w:pStyle w:val="ListParagraph"/>
-        <w:numPr>
-          <w:ilvl w:val="1"/>
-          <w:numId w:val="2"/>
-        </w:numPr>
-        <w:rPr>
-          <w:lang w:val="de-DE"/>
-        </w:rPr>
-      </w:pPr>
-      <w:r>
-        <w:rPr>
-          <w:lang w:val="de-DE"/>
-        </w:rPr>
-        <w:t>Dr. Eckart von Hirschhausen: 21.4. 20:00 – Messe Dresden</w:t>
-      </w:r>
-    </w:p>
-    <w:p>
-      <w:pPr>
-        <w:pStyle w:val="ListParagraph"/>
-        <w:numPr>
-          <w:ilvl w:val="0"/>
-          <w:numId w:val="2"/>
-        </w:numPr>
-        <w:rPr>
-          <w:lang w:val="de-DE"/>
-        </w:rPr>
-      </w:pPr>
-      <w:r>
-        <w:rPr>
-          <w:lang w:val="de-DE"/>
-        </w:rPr>
-        <w:t>Musicals/Shows:</w:t>
-      </w:r>
-    </w:p>
-    <w:p>
-      <w:pPr>
-        <w:pStyle w:val="ListParagraph"/>
-        <w:numPr>
-          <w:ilvl w:val="1"/>
-          <w:numId w:val="2"/>
-        </w:numPr>
-        <w:rPr>
-          <w:lang w:val="de-DE"/>
-        </w:rPr>
-      </w:pPr>
-      <w:r>
-        <w:rPr>
-          <w:lang w:val="de-DE"/>
-        </w:rPr>
-        <w:t>Wrestling: xWx: 11.4. 19:00 – Alter Schlachthof</w:t>
-      </w:r>
-    </w:p>
-    <w:p>
-      <w:pPr>
-        <w:pStyle w:val="ListParagraph"/>
-        <w:numPr>
-          <w:ilvl w:val="1"/>
-          <w:numId w:val="2"/>
-        </w:numPr>
-        <w:rPr>
-          <w:lang w:val="de-DE"/>
-        </w:rPr>
-      </w:pPr>
-      <w:r>
-        <w:rPr>
-          <w:lang w:val="de-DE"/>
-        </w:rPr>
-        <w:t>Ehrlich Brothers: 16.4. 20:00 – Messe Dresden</w:t>
-      </w:r>
-    </w:p>
-    <w:p>
-      <w:pPr>
-        <w:pStyle w:val="ListParagraph"/>
-        <w:numPr>
-          <w:ilvl w:val="1"/>
-          <w:numId w:val="2"/>
-        </w:numPr>
-        <w:rPr>
-          <w:lang w:val="de-DE"/>
-        </w:rPr>
-      </w:pPr>
-      <w:r>
-        <w:rPr>
-          <w:lang w:val="de-DE"/>
-        </w:rPr>
-        <w:t>Steffen Henssler: 28.4. 20:00 – Messe Dresden</w:t>
-      </w:r>
-    </w:p>
-    <w:p>
-      <w:pPr>
-        <w:pStyle w:val="ListParagraph"/>
-        <w:numPr>
-          <w:ilvl w:val="0"/>
-          <w:numId w:val="2"/>
-        </w:numPr>
-        <w:rPr>
-          <w:lang w:val="de-DE"/>
-        </w:rPr>
-      </w:pPr>
-      <w:r>
-        <w:rPr>
-          <w:lang w:val="de-DE"/>
-        </w:rPr>
-        <w:t>Sport:</w:t>
-      </w:r>
-    </w:p>
-    <w:p>
-      <w:pPr>
-        <w:pStyle w:val="ListParagraph"/>
-        <w:numPr>
-          <w:ilvl w:val="1"/>
-          <w:numId w:val="2"/>
-        </w:numPr>
-        <w:rPr>
-          <w:lang w:val="de-DE"/>
-        </w:rPr>
-      </w:pPr>
-      <w:r>
-        <w:rPr>
-          <w:lang w:val="de-DE"/>
-        </w:rPr>
-        <w:t>Fußball:</w:t>
-      </w:r>
-    </w:p>
-    <w:p>
-      <w:pPr>
-        <w:pStyle w:val="ListParagraph"/>
-        <w:numPr>
-          <w:ilvl w:val="2"/>
-          <w:numId w:val="2"/>
-        </w:numPr>
-        <w:rPr>
-          <w:lang w:val="de-DE"/>
-        </w:rPr>
-      </w:pPr>
-      <w:r>
-        <w:rPr>
-          <w:lang w:val="de-DE"/>
-        </w:rPr>
-        <w:t>SG Dynamo Dresden – DSC Arminia Bielefeld: 11.4. 14:00 – Stadion Dresden</w:t>
-      </w:r>
-    </w:p>
-    <w:p>
-      <w:pPr>
-        <w:pStyle w:val="ListParagraph"/>
-        <w:numPr>
-          <w:ilvl w:val="2"/>
-          <w:numId w:val="2"/>
-        </w:numPr>
-        <w:rPr>
-          <w:lang w:val="de-DE"/>
-        </w:rPr>
-      </w:pPr>
-      <w:r>
-        <w:rPr>
-          <w:lang w:val="de-DE"/>
-        </w:rPr>
-        <w:t>SG Dynamo Dresden – MSV Duisburg: 25.4. 14:00 – Stadion Dresden</w:t>
-      </w:r>
-    </w:p>
-    <w:p>
-      <w:pPr>
-        <w:rPr>
-          <w:lang w:val="de-DE"/>
-        </w:rPr>
-      </w:pPr>
-      <w:r>
-        <w:rPr>
-          <w:lang w:val="de-DE"/>
-        </w:rPr>
-        <w:t>Mai 2015:</w:t>
-      </w:r>
-    </w:p>
-    <w:p>
-      <w:pPr>
-        <w:pStyle w:val="ListParagraph"/>
-        <w:numPr>
-          <w:ilvl w:val="0"/>
-          <w:numId w:val="2"/>
-        </w:numPr>
-        <w:rPr>
-          <w:lang w:val="de-DE"/>
-        </w:rPr>
-      </w:pPr>
-      <w:r>
-        <w:rPr>
-          <w:lang w:val="de-DE"/>
-        </w:rPr>
-        <w:t>Oper:</w:t>
-      </w:r>
-    </w:p>
-    <w:p>
-      <w:pPr>
-        <w:pStyle w:val="ListParagraph"/>
-        <w:numPr>
-          <w:ilvl w:val="1"/>
-          <w:numId w:val="2"/>
-        </w:numPr>
-        <w:rPr>
-          <w:lang w:val="de-DE"/>
-        </w:rPr>
-      </w:pPr>
-      <w:r>
-        <w:rPr>
-          <w:lang w:val="de-DE"/>
-        </w:rPr>
-        <w:t>Der fliegende Holländer: 8.5. 19:00, 13.5. 19:00 – Semperoper</w:t>
-      </w:r>
-    </w:p>
-    <w:p>
-      <w:pPr>
-        <w:pStyle w:val="ListParagraph"/>
-        <w:numPr>
-          <w:ilvl w:val="1"/>
-          <w:numId w:val="2"/>
-        </w:numPr>
-        <w:rPr>
-          <w:lang w:val="de-DE"/>
-        </w:rPr>
-      </w:pPr>
-      <w:r>
-        <w:rPr>
-          <w:lang w:val="de-DE"/>
-        </w:rPr>
-        <w:t>Tosca: 10.5. 19:00, 16.5. 19:00 – Semperoper</w:t>
-      </w:r>
-    </w:p>
-    <w:p>
-      <w:pPr>
-        <w:pStyle w:val="ListParagraph"/>
-        <w:numPr>
-          <w:ilvl w:val="1"/>
-          <w:numId w:val="2"/>
-        </w:numPr>
-        <w:rPr>
-          <w:lang w:val="de-DE"/>
-        </w:rPr>
-      </w:pPr>
-      <w:r>
-        <w:rPr>
-          <w:lang w:val="de-DE"/>
-        </w:rPr>
-        <w:t>Der Freischütz: 19.5. 19:00 – Semperoper</w:t>
-      </w:r>
-    </w:p>
-    <w:p>
-      <w:pPr>
-        <w:pStyle w:val="ListParagraph"/>
-        <w:numPr>
-          <w:ilvl w:val="0"/>
-          <w:numId w:val="2"/>
-        </w:numPr>
-        <w:rPr>
-          <w:lang w:val="de-DE"/>
-        </w:rPr>
-      </w:pPr>
-      <w:r>
-        <w:rPr>
-          <w:lang w:val="de-DE"/>
-        </w:rPr>
-        <w:t>Ballett:</w:t>
-      </w:r>
-    </w:p>
-    <w:p>
-      <w:pPr>
-        <w:pStyle w:val="ListParagraph"/>
-        <w:numPr>
-          <w:ilvl w:val="1"/>
-          <w:numId w:val="2"/>
-        </w:numPr>
-        <w:rPr>
-          <w:lang w:val="de-DE"/>
-        </w:rPr>
-      </w:pPr>
-      <w:r>
-        <w:rPr>
-          <w:lang w:val="de-DE"/>
-        </w:rPr>
-        <w:t>Impressing the Czar: 22.5. 19:00 – Semperoper</w:t>
-      </w:r>
-    </w:p>
-    <w:p>
-      <w:pPr>
-        <w:pStyle w:val="ListParagraph"/>
-        <w:numPr>
-          <w:ilvl w:val="0"/>
-          <w:numId w:val="2"/>
-        </w:numPr>
-        <w:rPr>
-          <w:lang w:val="de-DE"/>
-        </w:rPr>
-      </w:pPr>
-      <w:r>
-        <w:rPr>
-          <w:lang w:val="de-DE"/>
-        </w:rPr>
-        <w:t>Konzerte:</w:t>
-      </w:r>
-    </w:p>
-    <w:p>
-      <w:pPr>
-        <w:pStyle w:val="ListParagraph"/>
-        <w:numPr>
-          <w:ilvl w:val="1"/>
-          <w:numId w:val="2"/>
-        </w:numPr>
-        <w:rPr>
-          <w:lang w:val="de-DE"/>
-        </w:rPr>
-      </w:pPr>
-      <w:r>
-        <w:rPr>
-          <w:lang w:val="de-DE"/>
-        </w:rPr>
-        <w:t>AC/DC: 10.5. 18:00 – Festwiese Ostragehege</w:t>
-      </w:r>
-    </w:p>
-    <w:p>
-      <w:pPr>
-        <w:pStyle w:val="ListParagraph"/>
-        <w:numPr>
-          <w:ilvl w:val="1"/>
-          <w:numId w:val="2"/>
-        </w:numPr>
-        <w:rPr>
-          <w:lang w:val="de-DE"/>
-        </w:rPr>
-      </w:pPr>
-      <w:r>
-        <w:rPr>
-          <w:lang w:val="de-DE"/>
-        </w:rPr>
-        <w:t>Electra: 29.5. 20:00 – Alter Schlachthof</w:t>
-      </w:r>
-    </w:p>
-    <w:p>
-      <w:pPr>
-        <w:pStyle w:val="ListParagraph"/>
-        <w:numPr>
-          <w:ilvl w:val="1"/>
-          <w:numId w:val="2"/>
-        </w:numPr>
-        <w:rPr>
-          <w:lang w:val="de-DE"/>
-        </w:rPr>
-      </w:pPr>
-      <w:r>
-        <w:rPr>
-          <w:lang w:val="de-DE"/>
-        </w:rPr>
-        <w:t>Santiano: 31.5. 19:00 – Freilichtbühne Junge Garde</w:t>
-      </w:r>
-    </w:p>
-    <w:p>
-      <w:pPr>
-        <w:pStyle w:val="ListParagraph"/>
-        <w:numPr>
-          <w:ilvl w:val="0"/>
-          <w:numId w:val="2"/>
-        </w:numPr>
-        <w:rPr>
-          <w:lang w:val="de-DE"/>
-        </w:rPr>
-      </w:pPr>
-      <w:r>
-        <w:rPr>
-          <w:lang w:val="de-DE"/>
-        </w:rPr>
-        <w:t>Comedy:</w:t>
-      </w:r>
-    </w:p>
-    <w:p>
-      <w:pPr>
-        <w:pStyle w:val="ListParagraph"/>
-        <w:numPr>
-          <w:ilvl w:val="1"/>
-          <w:numId w:val="2"/>
-        </w:numPr>
-        <w:rPr>
-          <w:lang w:val="de-DE"/>
-        </w:rPr>
-      </w:pPr>
-      <w:r>
-        <w:rPr>
-          <w:lang w:val="de-DE"/>
-        </w:rPr>
-        <w:t>Willy Astor: 12.5. 20:00 – Alter Schlachthof</w:t>
-      </w:r>
-    </w:p>
-    <w:p>
-      <w:pPr>
-        <w:pStyle w:val="ListParagraph"/>
-        <w:numPr>
-          <w:ilvl w:val="1"/>
-          <w:numId w:val="2"/>
-        </w:numPr>
-        <w:rPr>
-          <w:lang w:val="de-DE"/>
-        </w:rPr>
-      </w:pPr>
-      <w:r>
-        <w:rPr>
-          <w:lang w:val="de-DE"/>
-        </w:rPr>
-        <w:t>Dietmar Wischmeyer: 13.5. 20:00 – Boulevardtheater Dresden</w:t>
-      </w:r>
-    </w:p>
-    <w:p>
-      <w:pPr>
-        <w:pStyle w:val="ListParagraph"/>
-        <w:numPr>
-          <w:ilvl w:val="0"/>
-          <w:numId w:val="2"/>
-        </w:numPr>
-        <w:rPr>
-          <w:lang w:val="de-DE"/>
-        </w:rPr>
-      </w:pPr>
-      <w:r>
-        <w:rPr>
-          <w:lang w:val="de-DE"/>
-        </w:rPr>
-        <w:t>Musicals/Shows:</w:t>
-      </w:r>
-    </w:p>
-    <w:p>
-      <w:pPr>
-        <w:pStyle w:val="ListParagraph"/>
-        <w:numPr>
-          <w:ilvl w:val="1"/>
-          <w:numId w:val="2"/>
-        </w:numPr>
-        <w:rPr>
-          <w:lang w:val="de-DE"/>
-        </w:rPr>
-      </w:pPr>
-      <w:r>
-        <w:rPr>
-          <w:lang w:val="de-DE"/>
-        </w:rPr>
-        <w:t>Die drei ??? – Kids: 3.5. 16:00 – Alter Schlachthof</w:t>
-      </w:r>
-    </w:p>
-    <w:p>
-      <w:pPr>
-        <w:pStyle w:val="ListParagraph"/>
-        <w:numPr>
-          <w:ilvl w:val="0"/>
-          <w:numId w:val="2"/>
-        </w:numPr>
-        <w:rPr>
-          <w:lang w:val="de-DE"/>
-        </w:rPr>
-      </w:pPr>
-      <w:r>
-        <w:rPr>
-          <w:lang w:val="de-DE"/>
-        </w:rPr>
-        <w:t>Sport:</w:t>
-      </w:r>
-    </w:p>
-    <w:p>
-      <w:pPr>
-        <w:pStyle w:val="ListParagraph"/>
-        <w:numPr>
-          <w:ilvl w:val="1"/>
-          <w:numId w:val="2"/>
-        </w:numPr>
-        <w:rPr>
-          <w:lang w:val="de-DE"/>
-        </w:rPr>
-      </w:pPr>
-      <w:r>
-        <w:rPr>
-          <w:lang w:val="de-DE"/>
-        </w:rPr>
-        <w:t>Fußball:</w:t>
-      </w:r>
-    </w:p>
-    <w:p>
-      <w:pPr>
-        <w:pStyle w:val="ListParagraph"/>
-        <w:numPr>
-          <w:ilvl w:val="2"/>
-          <w:numId w:val="2"/>
-        </w:numPr>
-        <w:rPr>
-          <w:lang w:val="de-DE"/>
-        </w:rPr>
-      </w:pPr>
-      <w:r>
-        <w:rPr>
-          <w:lang w:val="de-DE"/>
-        </w:rPr>
-        <w:t>SG Dynamo Dresden – SpVgg Unterhaching: 9.5. 14:00 – Stadion Dresden</w:t>
-      </w:r>
-    </w:p>
-    <w:p>
-      <w:pPr>
-        <w:pStyle w:val="ListParagraph"/>
-        <w:numPr>
-          <w:ilvl w:val="2"/>
-          <w:numId w:val="2"/>
-        </w:numPr>
-      </w:pPr>
-      <w:r>
-        <w:t xml:space="preserve">SG Dynamo Dresden – FC </w:t>
-      </w:r>
-      <w:proofErr w:type="spellStart"/>
-      <w:r>
-        <w:t>Hansa</w:t>
-      </w:r>
-      <w:proofErr w:type="spellEnd"/>
-      <w:r>
-        <w:t xml:space="preserve"> Rostock: </w:t>
-      </w:r>
-      <w:r>
-        <w:t xml:space="preserve">23.5. 13.30 – </w:t>
-      </w:r>
-      <w:proofErr w:type="spellStart"/>
-      <w:r>
-        <w:t>Stadion</w:t>
-      </w:r>
-      <w:proofErr w:type="spellEnd"/>
-      <w:r>
-        <w:t xml:space="preserve"> Dresden</w:t>
-      </w:r>
-    </w:p>
-    <w:p>
-      <w:proofErr w:type="spellStart"/>
-      <w:r>
-        <w:t>Juni</w:t>
-      </w:r>
-      <w:proofErr w:type="spellEnd"/>
-      <w:r>
-        <w:t xml:space="preserve"> 2015:</w:t>
-      </w:r>
-    </w:p>
-    <w:p>
-      <w:pPr>
-        <w:pStyle w:val="ListParagraph"/>
-        <w:numPr>
-          <w:ilvl w:val="0"/>
-          <w:numId w:val="2"/>
-        </w:numPr>
-      </w:pPr>
-      <w:proofErr w:type="spellStart"/>
-      <w:r>
-        <w:t>Oper</w:t>
-      </w:r>
-      <w:proofErr w:type="spellEnd"/>
-      <w:r>
-        <w:t>:</w:t>
-      </w:r>
-    </w:p>
-    <w:p>
-      <w:pPr>
-        <w:pStyle w:val="ListParagraph"/>
-        <w:numPr>
-          <w:ilvl w:val="1"/>
-          <w:numId w:val="2"/>
-        </w:numPr>
-      </w:pPr>
-      <w:r>
-        <w:t xml:space="preserve">Die </w:t>
-      </w:r>
-      <w:proofErr w:type="spellStart"/>
-      <w:r>
-        <w:t>Zauberflöte</w:t>
-      </w:r>
-      <w:proofErr w:type="spellEnd"/>
-      <w:r>
-        <w:t xml:space="preserve">: 6.6. 19:00, 14.6. 19:00 – </w:t>
-      </w:r>
-      <w:proofErr w:type="spellStart"/>
-      <w:r>
-        <w:t>Semperoper</w:t>
-      </w:r>
-      <w:proofErr w:type="spellEnd"/>
-    </w:p>
-    <w:p>
-      <w:pPr>
-        <w:pStyle w:val="ListParagraph"/>
-        <w:numPr>
-          <w:ilvl w:val="1"/>
-          <w:numId w:val="2"/>
-        </w:numPr>
-      </w:pPr>
-      <w:r>
-        <w:t xml:space="preserve">Der </w:t>
-      </w:r>
-      <w:proofErr w:type="spellStart"/>
-      <w:r>
-        <w:t>fliegende</w:t>
-      </w:r>
-      <w:proofErr w:type="spellEnd"/>
-      <w:r>
-        <w:t xml:space="preserve"> </w:t>
-      </w:r>
-      <w:proofErr w:type="spellStart"/>
-      <w:r>
-        <w:t>Holländer</w:t>
-      </w:r>
-      <w:proofErr w:type="spellEnd"/>
-      <w:r>
-        <w:t xml:space="preserve">: 18.6. 19:00, 21.6. 19:00 – </w:t>
-      </w:r>
-      <w:proofErr w:type="spellStart"/>
-      <w:r>
-        <w:t>Semperoper</w:t>
-      </w:r>
-      <w:proofErr w:type="spellEnd"/>
-    </w:p>
-    <w:p>
-      <w:pPr>
-        <w:pStyle w:val="ListParagraph"/>
-        <w:numPr>
-          <w:ilvl w:val="1"/>
-          <w:numId w:val="2"/>
-        </w:numPr>
-      </w:pPr>
-      <w:r>
-        <w:t xml:space="preserve">Le </w:t>
-      </w:r>
-      <w:proofErr w:type="spellStart"/>
-      <w:r>
-        <w:t>nozze</w:t>
-      </w:r>
-      <w:proofErr w:type="spellEnd"/>
-      <w:r>
-        <w:t xml:space="preserve"> di Figaro: 20.6. 18:00, 25.6. 19:00 – </w:t>
-      </w:r>
-      <w:proofErr w:type="spellStart"/>
-      <w:r>
-        <w:t>Semperoper</w:t>
-      </w:r>
-      <w:proofErr w:type="spellEnd"/>
-    </w:p>
-    <w:p>
-      <w:pPr>
-        <w:pStyle w:val="ListParagraph"/>
-        <w:numPr>
-          <w:ilvl w:val="1"/>
-          <w:numId w:val="2"/>
-        </w:numPr>
-      </w:pPr>
-      <w:proofErr w:type="gramStart"/>
-      <w:r>
-        <w:t>Don  Carlo</w:t>
-      </w:r>
-      <w:proofErr w:type="gramEnd"/>
-      <w:r>
-        <w:t xml:space="preserve">: 27.6. 19:00 – </w:t>
-      </w:r>
-      <w:proofErr w:type="spellStart"/>
-      <w:r>
-        <w:t>Semperoper</w:t>
-      </w:r>
-      <w:proofErr w:type="spellEnd"/>
-    </w:p>
-    <w:p>
-      <w:pPr>
-        <w:pStyle w:val="ListParagraph"/>
-        <w:numPr>
-          <w:ilvl w:val="0"/>
-          <w:numId w:val="2"/>
-        </w:numPr>
-      </w:pPr>
-      <w:proofErr w:type="spellStart"/>
-      <w:r>
-        <w:t>Ballett</w:t>
-      </w:r>
-      <w:proofErr w:type="spellEnd"/>
-      <w:r>
-        <w:t>:</w:t>
-      </w:r>
-    </w:p>
-    <w:p>
-      <w:pPr>
-        <w:pStyle w:val="ListParagraph"/>
-        <w:numPr>
-          <w:ilvl w:val="1"/>
-          <w:numId w:val="2"/>
-        </w:numPr>
-      </w:pPr>
-      <w:proofErr w:type="spellStart"/>
-      <w:r>
-        <w:t>Schwanensee</w:t>
-      </w:r>
-      <w:proofErr w:type="spellEnd"/>
-      <w:r>
-        <w:t xml:space="preserve">: 26.6. 19:00, 28.6. 19:00 – </w:t>
-      </w:r>
-      <w:proofErr w:type="spellStart"/>
-      <w:r>
-        <w:t>Semperoper</w:t>
-      </w:r>
-      <w:proofErr w:type="spellEnd"/>
-    </w:p>
-    <w:p>
-      <w:pPr>
-        <w:pStyle w:val="ListParagraph"/>
-        <w:numPr>
-          <w:ilvl w:val="0"/>
-          <w:numId w:val="2"/>
-        </w:numPr>
-      </w:pPr>
-      <w:proofErr w:type="spellStart"/>
-      <w:r>
-        <w:lastRenderedPageBreak/>
-        <w:t>Konzert</w:t>
-      </w:r>
-      <w:proofErr w:type="spellEnd"/>
-      <w:r>
-        <w:t>:</w:t>
-      </w:r>
-    </w:p>
-    <w:p>
-      <w:pPr>
-        <w:pStyle w:val="ListParagraph"/>
-        <w:numPr>
-          <w:ilvl w:val="1"/>
-          <w:numId w:val="2"/>
-        </w:numPr>
-      </w:pPr>
-      <w:proofErr w:type="spellStart"/>
-      <w:r>
-        <w:t>Rawk</w:t>
-      </w:r>
-      <w:proofErr w:type="spellEnd"/>
-      <w:r>
-        <w:t xml:space="preserve"> Attack: 10.6. 18:30 – Alter </w:t>
-      </w:r>
-      <w:proofErr w:type="spellStart"/>
-      <w:r>
-        <w:t>Schlachthof</w:t>
-      </w:r>
-      <w:proofErr w:type="spellEnd"/>
-    </w:p>
-    <w:p>
-      <w:pPr>
-        <w:pStyle w:val="ListParagraph"/>
-        <w:numPr>
-          <w:ilvl w:val="1"/>
-          <w:numId w:val="2"/>
-        </w:numPr>
-      </w:pPr>
-      <w:r>
-        <w:t xml:space="preserve">Toto: 13.6. 19:30 – </w:t>
-      </w:r>
-      <w:proofErr w:type="spellStart"/>
-      <w:r>
-        <w:t>Freilichtbühne</w:t>
-      </w:r>
-      <w:proofErr w:type="spellEnd"/>
-      <w:r>
-        <w:t xml:space="preserve"> </w:t>
-      </w:r>
-      <w:proofErr w:type="spellStart"/>
-      <w:r>
-        <w:t>Junge</w:t>
-      </w:r>
-      <w:proofErr w:type="spellEnd"/>
-      <w:r>
-        <w:t xml:space="preserve"> </w:t>
-      </w:r>
-      <w:proofErr w:type="spellStart"/>
-      <w:r>
-        <w:t>Garde</w:t>
-      </w:r>
-      <w:proofErr w:type="spellEnd"/>
-    </w:p>
-    <w:p>
-      <w:pPr>
-        <w:pStyle w:val="ListParagraph"/>
-        <w:numPr>
-          <w:ilvl w:val="1"/>
-          <w:numId w:val="2"/>
-        </w:numPr>
-      </w:pPr>
-      <w:r>
-        <w:t xml:space="preserve">Xavier Naidoo: 26.6. 20:00 – </w:t>
-      </w:r>
-      <w:proofErr w:type="spellStart"/>
-      <w:r>
-        <w:t>Filmnächte</w:t>
-      </w:r>
-      <w:proofErr w:type="spellEnd"/>
-      <w:r>
-        <w:t xml:space="preserve"> am </w:t>
-      </w:r>
-      <w:proofErr w:type="spellStart"/>
-      <w:r>
-        <w:t>Elbufer</w:t>
-      </w:r>
-      <w:proofErr w:type="spellEnd"/>
-    </w:p>
-    <w:p>
-      <w:pPr>
-        <w:pStyle w:val="ListParagraph"/>
-        <w:numPr>
-          <w:ilvl w:val="1"/>
-          <w:numId w:val="2"/>
-        </w:numPr>
-      </w:pPr>
-      <w:proofErr w:type="spellStart"/>
-      <w:r>
-        <w:t>Revolverheld</w:t>
-      </w:r>
-      <w:proofErr w:type="spellEnd"/>
-      <w:r>
-        <w:t xml:space="preserve">: 27.6. 19:30 – </w:t>
-      </w:r>
-      <w:proofErr w:type="spellStart"/>
-      <w:r>
-        <w:t>Freilichtbühne</w:t>
-      </w:r>
-      <w:proofErr w:type="spellEnd"/>
-      <w:r>
-        <w:t xml:space="preserve"> </w:t>
-      </w:r>
-      <w:proofErr w:type="spellStart"/>
-      <w:r>
-        <w:t>Junge</w:t>
-      </w:r>
-      <w:proofErr w:type="spellEnd"/>
-      <w:r>
-        <w:t xml:space="preserve"> </w:t>
-      </w:r>
-      <w:proofErr w:type="spellStart"/>
-      <w:r>
-        <w:t>Garde</w:t>
-      </w:r>
-      <w:proofErr w:type="spellEnd"/>
-    </w:p>
-    <w:p>
-      <w:pPr>
-        <w:pStyle w:val="ListParagraph"/>
-        <w:numPr>
-          <w:ilvl w:val="1"/>
-          <w:numId w:val="2"/>
-        </w:numPr>
-      </w:pPr>
-      <w:proofErr w:type="spellStart"/>
-      <w:r>
-        <w:t>Roxette</w:t>
-      </w:r>
-      <w:proofErr w:type="spellEnd"/>
-      <w:r>
-        <w:t xml:space="preserve">: 28.6. 20:00 – </w:t>
-      </w:r>
-      <w:proofErr w:type="spellStart"/>
-      <w:r>
-        <w:t>Filmnächte</w:t>
-      </w:r>
-      <w:proofErr w:type="spellEnd"/>
-      <w:r>
-        <w:t xml:space="preserve"> am </w:t>
-      </w:r>
-      <w:proofErr w:type="spellStart"/>
-      <w:r>
-        <w:t>Elbufer</w:t>
-      </w:r>
-      <w:proofErr w:type="spellEnd"/>
-    </w:p>
-    <w:p>
-      <w:pPr>
-        <w:pStyle w:val="ListParagraph"/>
-        <w:numPr>
-          <w:ilvl w:val="0"/>
-          <w:numId w:val="2"/>
-        </w:numPr>
-      </w:pPr>
-      <w:r>
-        <w:t>Comedy:</w:t>
-      </w:r>
-    </w:p>
-    <w:p>
-      <w:pPr>
-        <w:pStyle w:val="ListParagraph"/>
-        <w:numPr>
-          <w:ilvl w:val="1"/>
-          <w:numId w:val="2"/>
-        </w:numPr>
-      </w:pPr>
-      <w:r>
-        <w:t xml:space="preserve">Olaf Schubert: 7.6. 20:00 – </w:t>
-      </w:r>
-      <w:proofErr w:type="spellStart"/>
-      <w:r>
-        <w:t>Saloppe</w:t>
-      </w:r>
-      <w:proofErr w:type="spellEnd"/>
-    </w:p>
-    <w:p>
-      <w:pPr>
-        <w:pStyle w:val="ListParagraph"/>
-        <w:numPr>
-          <w:ilvl w:val="1"/>
-          <w:numId w:val="2"/>
-        </w:numPr>
-      </w:pPr>
-      <w:r>
-        <w:t xml:space="preserve">Rick </w:t>
-      </w:r>
-      <w:proofErr w:type="spellStart"/>
-      <w:r>
-        <w:t>Karvanian</w:t>
-      </w:r>
-      <w:proofErr w:type="spellEnd"/>
-      <w:r>
-        <w:t xml:space="preserve">: 17.6. 20:00 – </w:t>
-      </w:r>
-      <w:proofErr w:type="spellStart"/>
-      <w:r>
-        <w:t>Boulevardtheater</w:t>
-      </w:r>
-      <w:proofErr w:type="spellEnd"/>
-      <w:r>
-        <w:t xml:space="preserve"> Dresden</w:t>
-      </w:r>
-    </w:p>
-    <w:p>
-      <w:pPr>
-        <w:pStyle w:val="ListParagraph"/>
-        <w:numPr>
-          <w:ilvl w:val="1"/>
-          <w:numId w:val="2"/>
-        </w:numPr>
-      </w:pPr>
-      <w:proofErr w:type="spellStart"/>
-      <w:r>
-        <w:t>Lachpalast</w:t>
-      </w:r>
-      <w:proofErr w:type="spellEnd"/>
-      <w:r>
-        <w:t xml:space="preserve">: 26.6. 20:30 – </w:t>
-      </w:r>
-      <w:proofErr w:type="spellStart"/>
-      <w:r>
-        <w:t>Filmtheater</w:t>
-      </w:r>
-      <w:proofErr w:type="spellEnd"/>
-      <w:r>
-        <w:t xml:space="preserve"> </w:t>
-      </w:r>
-      <w:proofErr w:type="spellStart"/>
-      <w:r>
-        <w:t>Schauburg</w:t>
-      </w:r>
-      <w:proofErr w:type="spellEnd"/>
-    </w:p>
-    <w:p>
-      <w:proofErr w:type="spellStart"/>
-      <w:r>
-        <w:t>Juli</w:t>
-      </w:r>
-      <w:proofErr w:type="spellEnd"/>
-      <w:r>
-        <w:t xml:space="preserve"> 2015:</w:t>
-      </w:r>
-    </w:p>
-    <w:p>
-      <w:pPr>
-        <w:pStyle w:val="ListParagraph"/>
-        <w:numPr>
-          <w:ilvl w:val="0"/>
-          <w:numId w:val="2"/>
-        </w:numPr>
-      </w:pPr>
-      <w:proofErr w:type="spellStart"/>
-      <w:r>
-        <w:t>Oper</w:t>
-      </w:r>
-      <w:proofErr w:type="spellEnd"/>
-      <w:r>
-        <w:t>:</w:t>
-      </w:r>
-    </w:p>
-    <w:p>
-      <w:pPr>
-        <w:pStyle w:val="ListParagraph"/>
-        <w:numPr>
-          <w:ilvl w:val="1"/>
-          <w:numId w:val="2"/>
-        </w:numPr>
-      </w:pPr>
-      <w:r>
-        <w:t xml:space="preserve">Don Carlo: 1.7. 19:00 – </w:t>
-      </w:r>
-      <w:proofErr w:type="spellStart"/>
-      <w:r>
-        <w:t>Semperoper</w:t>
-      </w:r>
-      <w:proofErr w:type="spellEnd"/>
-    </w:p>
-    <w:p>
-      <w:pPr>
-        <w:pStyle w:val="ListParagraph"/>
-        <w:numPr>
-          <w:ilvl w:val="1"/>
-          <w:numId w:val="2"/>
-        </w:numPr>
-      </w:pPr>
-      <w:r>
-        <w:t xml:space="preserve">Le </w:t>
-      </w:r>
-      <w:proofErr w:type="spellStart"/>
-      <w:r>
-        <w:t>nozze</w:t>
-      </w:r>
-      <w:proofErr w:type="spellEnd"/>
-      <w:r>
-        <w:t xml:space="preserve"> di Figaro: 2.7. 19:00, </w:t>
-      </w:r>
-      <w:r>
-        <w:t xml:space="preserve">4.7 19:00 – </w:t>
-      </w:r>
-      <w:proofErr w:type="spellStart"/>
-      <w:r>
-        <w:t>Semperoper</w:t>
-      </w:r>
-      <w:proofErr w:type="spellEnd"/>
-    </w:p>
-    <w:p>
-      <w:pPr>
-        <w:pStyle w:val="ListParagraph"/>
-        <w:numPr>
-          <w:ilvl w:val="1"/>
-          <w:numId w:val="2"/>
-        </w:numPr>
-      </w:pPr>
-      <w:r>
-        <w:t xml:space="preserve">Der </w:t>
-      </w:r>
-      <w:proofErr w:type="spellStart"/>
-      <w:r>
-        <w:t>Barbier</w:t>
-      </w:r>
-      <w:proofErr w:type="spellEnd"/>
-      <w:r>
-        <w:t xml:space="preserve"> von </w:t>
-      </w:r>
-      <w:proofErr w:type="spellStart"/>
-      <w:r>
-        <w:t>Sevilla</w:t>
-      </w:r>
-      <w:proofErr w:type="spellEnd"/>
-      <w:r>
-        <w:t xml:space="preserve">: 9.7. 19:00, 14.7 19:00 – </w:t>
-      </w:r>
-      <w:proofErr w:type="spellStart"/>
-      <w:r>
-        <w:t>Semperoper</w:t>
-      </w:r>
-      <w:proofErr w:type="spellEnd"/>
-    </w:p>
-    <w:p>
-      <w:pPr>
-        <w:pStyle w:val="ListParagraph"/>
-        <w:numPr>
-          <w:ilvl w:val="1"/>
-          <w:numId w:val="2"/>
-        </w:numPr>
-      </w:pPr>
-      <w:r>
-        <w:t xml:space="preserve">Die </w:t>
-      </w:r>
-      <w:proofErr w:type="spellStart"/>
-      <w:r>
-        <w:t>Zauberflöte</w:t>
-      </w:r>
-      <w:proofErr w:type="spellEnd"/>
-      <w:r>
-        <w:t xml:space="preserve">: 13.7. 19:00 – </w:t>
-      </w:r>
-      <w:proofErr w:type="spellStart"/>
-      <w:r>
-        <w:t>Semperoper</w:t>
-      </w:r>
-      <w:proofErr w:type="spellEnd"/>
-    </w:p>
-    <w:p>
-      <w:pPr>
-        <w:pStyle w:val="ListParagraph"/>
-        <w:numPr>
-          <w:ilvl w:val="0"/>
-          <w:numId w:val="2"/>
-        </w:numPr>
-      </w:pPr>
-      <w:proofErr w:type="spellStart"/>
-      <w:r>
-        <w:t>Ballett</w:t>
-      </w:r>
-      <w:proofErr w:type="spellEnd"/>
-      <w:r>
-        <w:t>:</w:t>
-      </w:r>
-    </w:p>
-    <w:p>
-      <w:pPr>
-        <w:pStyle w:val="ListParagraph"/>
-        <w:numPr>
-          <w:ilvl w:val="1"/>
-          <w:numId w:val="2"/>
-        </w:numPr>
-      </w:pPr>
-      <w:r>
-        <w:t xml:space="preserve">Tristan und Isolde: 6.7. 19:00 – </w:t>
-      </w:r>
-      <w:proofErr w:type="spellStart"/>
-      <w:r>
-        <w:t>Semperoper</w:t>
-      </w:r>
-      <w:proofErr w:type="spellEnd"/>
-    </w:p>
-    <w:p>
-      <w:pPr>
-        <w:pStyle w:val="ListParagraph"/>
-        <w:numPr>
-          <w:ilvl w:val="0"/>
-          <w:numId w:val="2"/>
-        </w:numPr>
-      </w:pPr>
-      <w:proofErr w:type="spellStart"/>
-      <w:r>
-        <w:t>Konzerte</w:t>
-      </w:r>
-      <w:proofErr w:type="spellEnd"/>
-      <w:r>
-        <w:t>:</w:t>
-      </w:r>
-    </w:p>
-    <w:p>
-      <w:pPr>
-        <w:pStyle w:val="ListParagraph"/>
-        <w:numPr>
-          <w:ilvl w:val="1"/>
-          <w:numId w:val="2"/>
-        </w:numPr>
-      </w:pPr>
-      <w:r>
-        <w:t xml:space="preserve">Max </w:t>
-      </w:r>
-      <w:proofErr w:type="spellStart"/>
-      <w:r>
-        <w:t>Raabe</w:t>
-      </w:r>
-      <w:proofErr w:type="spellEnd"/>
-      <w:r>
-        <w:t xml:space="preserve">: 4.7. 19:30 – </w:t>
-      </w:r>
-      <w:proofErr w:type="spellStart"/>
-      <w:r>
-        <w:t>Freilichtbühne</w:t>
-      </w:r>
-      <w:proofErr w:type="spellEnd"/>
-      <w:r>
-        <w:t xml:space="preserve"> </w:t>
-      </w:r>
-      <w:proofErr w:type="spellStart"/>
-      <w:r>
-        <w:t>Junge</w:t>
-      </w:r>
-      <w:proofErr w:type="spellEnd"/>
-      <w:r>
-        <w:t xml:space="preserve"> </w:t>
-      </w:r>
-      <w:proofErr w:type="spellStart"/>
-      <w:r>
-        <w:t>Garde</w:t>
-      </w:r>
-      <w:proofErr w:type="spellEnd"/>
-    </w:p>
-    <w:p>
-      <w:pPr>
-        <w:pStyle w:val="ListParagraph"/>
-        <w:numPr>
-          <w:ilvl w:val="1"/>
-          <w:numId w:val="2"/>
-        </w:numPr>
-        <w:rPr>
-          <w:lang w:val="de-DE"/>
-        </w:rPr>
-      </w:pPr>
-      <w:r>
-        <w:rPr>
-          <w:lang w:val="de-DE"/>
-        </w:rPr>
-        <w:t>Element of Crime: 17.7. 20:00 – Freilichtbühne Junge Garde</w:t>
-      </w:r>
-    </w:p>
-    <w:p>
-      <w:pPr>
-        <w:pStyle w:val="ListParagraph"/>
-        <w:numPr>
-          <w:ilvl w:val="1"/>
-          <w:numId w:val="2"/>
-        </w:numPr>
-        <w:rPr>
-          <w:lang w:val="de-DE"/>
-        </w:rPr>
-      </w:pPr>
-      <w:r>
-        <w:rPr>
-          <w:lang w:val="de-DE"/>
-        </w:rPr>
-        <w:t>Jennifer Rostock: 31.7. 19:30 – Freilichtbühne Junge Garde</w:t>
-      </w:r>
-    </w:p>
-    <w:p>
-      <w:pPr>
-        <w:rPr>
-          <w:lang w:val="de-DE"/>
-        </w:rPr>
-      </w:pPr>
-      <w:r>
-        <w:rPr>
-          <w:lang w:val="de-DE"/>
-        </w:rPr>
-        <w:t>August 2015:</w:t>
-      </w:r>
-    </w:p>
-    <w:p>
-      <w:pPr>
-        <w:pStyle w:val="ListParagraph"/>
-        <w:numPr>
-          <w:ilvl w:val="0"/>
-          <w:numId w:val="2"/>
-        </w:numPr>
-        <w:rPr>
-          <w:lang w:val="de-DE"/>
-        </w:rPr>
-      </w:pPr>
-      <w:r>
-        <w:rPr>
-          <w:lang w:val="de-DE"/>
-        </w:rPr>
-        <w:t>Konzerte:</w:t>
-      </w:r>
-    </w:p>
-    <w:p>
-      <w:pPr>
-        <w:pStyle w:val="ListParagraph"/>
-        <w:numPr>
-          <w:ilvl w:val="1"/>
-          <w:numId w:val="2"/>
-        </w:numPr>
-        <w:rPr>
-          <w:lang w:val="de-DE"/>
-        </w:rPr>
-      </w:pPr>
-      <w:r>
-        <w:rPr>
-          <w:lang w:val="de-DE"/>
-        </w:rPr>
-        <w:t>Marteria: 21.8. 19:30 – Filmnächte am Elbufer</w:t>
-      </w:r>
-    </w:p>
-    <w:p>
-      <w:pPr>
-        <w:rPr>
-          <w:lang w:val="de-DE"/>
-        </w:rPr>
-      </w:pPr>
-      <w:r>
-        <w:rPr>
-          <w:lang w:val="de-DE"/>
-        </w:rPr>
-        <w:t>September 2015:</w:t>
-      </w:r>
-    </w:p>
-    <w:p>
-      <w:pPr>
-        <w:pStyle w:val="ListParagraph"/>
-        <w:numPr>
-          <w:ilvl w:val="0"/>
-          <w:numId w:val="2"/>
-        </w:numPr>
-        <w:rPr>
-          <w:lang w:val="de-DE"/>
-        </w:rPr>
-      </w:pPr>
-      <w:r>
-        <w:rPr>
-          <w:lang w:val="de-DE"/>
-        </w:rPr>
-        <w:t>Konzerte:</w:t>
-      </w:r>
-    </w:p>
-    <w:p>
-      <w:pPr>
-        <w:pStyle w:val="ListParagraph"/>
-        <w:numPr>
-          <w:ilvl w:val="1"/>
-          <w:numId w:val="2"/>
-        </w:numPr>
-        <w:rPr>
-          <w:lang w:val="de-DE"/>
-        </w:rPr>
-      </w:pPr>
-      <w:r>
-        <w:rPr>
-          <w:lang w:val="de-DE"/>
-        </w:rPr>
-        <w:t>Wise Guys: 12.9. 20:00 – Alter Schlachthof</w:t>
-      </w:r>
-    </w:p>
-    <w:p>
-      <w:pPr>
-        <w:pStyle w:val="ListParagraph"/>
-        <w:numPr>
-          <w:ilvl w:val="0"/>
-          <w:numId w:val="2"/>
-        </w:numPr>
-        <w:rPr>
-          <w:lang w:val="de-DE"/>
-        </w:rPr>
-      </w:pPr>
-      <w:r>
-        <w:rPr>
-          <w:lang w:val="de-DE"/>
-        </w:rPr>
-        <w:t>Comedy:</w:t>
-      </w:r>
-    </w:p>
-    <w:p>
-      <w:pPr>
-        <w:pStyle w:val="ListParagraph"/>
-        <w:numPr>
-          <w:ilvl w:val="1"/>
-          <w:numId w:val="2"/>
-        </w:numPr>
-        <w:rPr>
-          <w:lang w:val="de-DE"/>
-        </w:rPr>
-      </w:pPr>
-      <w:r>
-        <w:rPr>
-          <w:lang w:val="de-DE"/>
-        </w:rPr>
-        <w:t>Olaf Schubert: 22.9. 20:00 – Bärenzwinger</w:t>
-      </w:r>
-    </w:p>
-    <w:p>
-      <w:pPr>
-        <w:rPr>
-          <w:lang w:val="de-DE"/>
-        </w:rPr>
-      </w:pPr>
-      <w:r>
-        <w:rPr>
-          <w:lang w:val="de-DE"/>
-        </w:rPr>
-        <w:t>Oktober 2015:</w:t>
-      </w:r>
-    </w:p>
-    <w:p>
-      <w:pPr>
-        <w:pStyle w:val="ListParagraph"/>
-        <w:numPr>
-          <w:ilvl w:val="0"/>
-          <w:numId w:val="2"/>
-        </w:numPr>
-        <w:rPr>
-          <w:lang w:val="de-DE"/>
-        </w:rPr>
-      </w:pPr>
-      <w:r>
-        <w:rPr>
-          <w:lang w:val="de-DE"/>
-        </w:rPr>
-        <w:t>Konzerte:</w:t>
-      </w:r>
-    </w:p>
-    <w:p>
-      <w:pPr>
-        <w:pStyle w:val="ListParagraph"/>
-        <w:numPr>
-          <w:ilvl w:val="1"/>
-          <w:numId w:val="2"/>
-        </w:numPr>
-        <w:rPr>
-          <w:lang w:val="de-DE"/>
-        </w:rPr>
-      </w:pPr>
-      <w:r>
-        <w:rPr>
-          <w:lang w:val="de-DE"/>
-        </w:rPr>
-        <w:t>Westernhagen: 22.10. 20:00 – Messe Dresden</w:t>
-      </w:r>
-    </w:p>
-    <w:p>
-      <w:pPr>
-        <w:pStyle w:val="ListParagraph"/>
-        <w:numPr>
-          <w:ilvl w:val="1"/>
-          <w:numId w:val="2"/>
-        </w:numPr>
-        <w:rPr>
-          <w:lang w:val="de-DE"/>
-        </w:rPr>
-      </w:pPr>
-      <w:r>
-        <w:rPr>
-          <w:lang w:val="de-DE"/>
-        </w:rPr>
-        <w:t>Apocalyptica: 29.10. 20:00 – Alter Schlachthof</w:t>
-      </w:r>
-    </w:p>
-    <w:p>
-      <w:pPr>
-        <w:pStyle w:val="ListParagraph"/>
-        <w:numPr>
-          <w:ilvl w:val="0"/>
-          <w:numId w:val="2"/>
-        </w:numPr>
-        <w:rPr>
-          <w:lang w:val="de-DE"/>
-        </w:rPr>
-      </w:pPr>
-      <w:r>
-        <w:rPr>
-          <w:lang w:val="de-DE"/>
-        </w:rPr>
-        <w:t>Comedy:</w:t>
-      </w:r>
-    </w:p>
-    <w:p>
-      <w:pPr>
-        <w:pStyle w:val="ListParagraph"/>
-        <w:numPr>
-          <w:ilvl w:val="1"/>
-          <w:numId w:val="2"/>
-        </w:numPr>
-        <w:rPr>
-          <w:lang w:val="de-DE"/>
-        </w:rPr>
-      </w:pPr>
-      <w:r>
-        <w:rPr>
-          <w:lang w:val="de-DE"/>
-        </w:rPr>
-        <w:t>Ralf Schmitz: 14.10. 20:00 – Alter Schlachthof</w:t>
-      </w:r>
-    </w:p>
-    <w:p>
-      <w:pPr>
-        <w:pStyle w:val="ListParagraph"/>
-        <w:numPr>
-          <w:ilvl w:val="1"/>
-          <w:numId w:val="2"/>
-        </w:numPr>
-        <w:rPr>
-          <w:lang w:val="de-DE"/>
-        </w:rPr>
-      </w:pPr>
-      <w:r>
-        <w:rPr>
-          <w:lang w:val="de-DE"/>
-        </w:rPr>
-        <w:t>Marco Rima: 18..10. 19:30 – Alter Schlachthof</w:t>
-      </w:r>
-    </w:p>
-    <w:p>
-      <w:pPr>
-        <w:pStyle w:val="ListParagraph"/>
-        <w:numPr>
-          <w:ilvl w:val="1"/>
-          <w:numId w:val="2"/>
-        </w:numPr>
-        <w:rPr>
-          <w:lang w:val="de-DE"/>
-        </w:rPr>
-      </w:pPr>
-      <w:r>
-        <w:rPr>
-          <w:lang w:val="de-DE"/>
-        </w:rPr>
-        <w:t>Abdelkarim: 22.10. 20:00 – Filmtheater Schauburg</w:t>
-      </w:r>
-    </w:p>
-    <w:p>
-      <w:pPr>
-        <w:pStyle w:val="ListParagraph"/>
-        <w:numPr>
-          <w:ilvl w:val="1"/>
-          <w:numId w:val="2"/>
-        </w:numPr>
-        <w:rPr>
-          <w:lang w:val="de-DE"/>
-        </w:rPr>
-      </w:pPr>
-      <w:r>
-        <w:rPr>
-          <w:lang w:val="de-DE"/>
-        </w:rPr>
-        <w:t>Patric Heizmann: 27.10. 20:00 – Filmtheater Schauburg</w:t>
-      </w:r>
-    </w:p>
-    <w:p>
-      <w:pPr>
-        <w:pStyle w:val="ListParagraph"/>
-        <w:numPr>
-          <w:ilvl w:val="1"/>
-          <w:numId w:val="2"/>
-        </w:numPr>
-        <w:rPr>
-          <w:lang w:val="de-DE"/>
-        </w:rPr>
-      </w:pPr>
-      <w:r>
-        <w:rPr>
-          <w:lang w:val="de-DE"/>
-        </w:rPr>
-        <w:t>Nico Semsrott:: 31.10. 20:00 – Filmtheater Schaubburg</w:t>
-      </w:r>
-    </w:p>
-    <w:p>
-      <w:pPr>
-        <w:pStyle w:val="ListParagraph"/>
-        <w:numPr>
-          <w:ilvl w:val="0"/>
-          <w:numId w:val="2"/>
-        </w:numPr>
-        <w:rPr>
-          <w:lang w:val="de-DE"/>
-        </w:rPr>
-      </w:pPr>
-      <w:r>
-        <w:rPr>
-          <w:lang w:val="de-DE"/>
-        </w:rPr>
-        <w:t>Musicals/Shows:</w:t>
-      </w:r>
-    </w:p>
-    <w:p>
-      <w:pPr>
-        <w:pStyle w:val="ListParagraph"/>
-        <w:numPr>
-          <w:ilvl w:val="1"/>
-          <w:numId w:val="2"/>
-        </w:numPr>
-        <w:rPr>
-          <w:lang w:val="de-DE"/>
-        </w:rPr>
-      </w:pPr>
-      <w:r>
-        <w:rPr>
-          <w:lang w:val="de-DE"/>
-        </w:rPr>
-        <w:t>Pryo Games: 3.10. 16:00 – Festwiese Ostragehege</w:t>
-      </w:r>
-    </w:p>
-    <w:p>
-      <w:pPr>
-        <w:rPr>
-          <w:lang w:val="de-DE"/>
-        </w:rPr>
-      </w:pPr>
-      <w:r>
-        <w:rPr>
-          <w:lang w:val="de-DE"/>
-        </w:rPr>
-        <w:lastRenderedPageBreak/>
-        <w:t>November 2015:</w:t>
-      </w:r>
-    </w:p>
-    <w:p>
-      <w:pPr>
-        <w:pStyle w:val="ListParagraph"/>
-        <w:numPr>
-          <w:ilvl w:val="0"/>
-          <w:numId w:val="2"/>
-        </w:numPr>
-        <w:rPr>
-          <w:lang w:val="de-DE"/>
-        </w:rPr>
-      </w:pPr>
-      <w:r>
-        <w:rPr>
-          <w:lang w:val="de-DE"/>
-        </w:rPr>
-        <w:t>Konzert:</w:t>
-      </w:r>
-    </w:p>
-    <w:p>
-      <w:pPr>
-        <w:pStyle w:val="ListParagraph"/>
-        <w:numPr>
-          <w:ilvl w:val="1"/>
-          <w:numId w:val="2"/>
-        </w:numPr>
-        <w:rPr>
-          <w:lang w:val="de-DE"/>
-        </w:rPr>
-      </w:pPr>
-      <w:r>
-        <w:rPr>
-          <w:lang w:val="de-DE"/>
-        </w:rPr>
-        <w:t>Fettes Brot: 7.11. 20:00 – Alter Schlachthof</w:t>
-      </w:r>
-    </w:p>
-    <w:p>
-      <w:pPr>
-        <w:pStyle w:val="ListParagraph"/>
-        <w:numPr>
-          <w:ilvl w:val="0"/>
-          <w:numId w:val="2"/>
-        </w:numPr>
-        <w:rPr>
-          <w:lang w:val="de-DE"/>
-        </w:rPr>
-      </w:pPr>
-      <w:r>
-        <w:rPr>
-          <w:lang w:val="de-DE"/>
-        </w:rPr>
-        <w:t>Comedy:</w:t>
-      </w:r>
-    </w:p>
-    <w:p>
-      <w:pPr>
-        <w:pStyle w:val="ListParagraph"/>
-        <w:numPr>
-          <w:ilvl w:val="1"/>
-          <w:numId w:val="2"/>
-        </w:numPr>
-        <w:rPr>
-          <w:lang w:val="de-DE"/>
-        </w:rPr>
-      </w:pPr>
-      <w:r>
-        <w:rPr>
-          <w:lang w:val="de-DE"/>
-        </w:rPr>
-        <w:t>Bülent Ceylan: 12.11. 20:00 – Messe Dresden</w:t>
-      </w:r>
-    </w:p>
-    <w:p>
-      <w:pPr>
-        <w:pStyle w:val="ListParagraph"/>
-        <w:numPr>
-          <w:ilvl w:val="0"/>
-          <w:numId w:val="2"/>
-        </w:numPr>
-        <w:rPr>
-          <w:lang w:val="de-DE"/>
-        </w:rPr>
-      </w:pPr>
-      <w:r>
-        <w:rPr>
-          <w:lang w:val="de-DE"/>
-        </w:rPr>
-        <w:t>Musicals/Shows:</w:t>
-      </w:r>
-    </w:p>
-    <w:p>
-      <w:pPr>
-        <w:pStyle w:val="ListParagraph"/>
-        <w:numPr>
-          <w:ilvl w:val="1"/>
-          <w:numId w:val="2"/>
-        </w:numPr>
-      </w:pPr>
-      <w:r>
-        <w:t xml:space="preserve">Lord </w:t>
-      </w:r>
-      <w:proofErr w:type="gramStart"/>
-      <w:r>
-        <w:t>Of</w:t>
-      </w:r>
-      <w:proofErr w:type="gramEnd"/>
-      <w:r>
-        <w:t xml:space="preserve"> The Dance: 11.11. 20:00 – </w:t>
-      </w:r>
-      <w:proofErr w:type="spellStart"/>
-      <w:r>
-        <w:t>Messe</w:t>
-      </w:r>
-      <w:proofErr w:type="spellEnd"/>
-      <w:r>
-        <w:t xml:space="preserve"> Dresden</w:t>
-      </w:r>
-    </w:p>
-    <w:p>
-      <w:pPr>
-        <w:pStyle w:val="ListParagraph"/>
-        <w:numPr>
-          <w:ilvl w:val="0"/>
-          <w:numId w:val="2"/>
-        </w:numPr>
-      </w:pPr>
-      <w:proofErr w:type="spellStart"/>
-      <w:r>
-        <w:t>Sonstige</w:t>
-      </w:r>
-      <w:proofErr w:type="spellEnd"/>
-      <w:r>
-        <w:t>:</w:t>
-      </w:r>
-    </w:p>
-    <w:p>
-      <w:pPr>
-        <w:pStyle w:val="ListParagraph"/>
-        <w:numPr>
-          <w:ilvl w:val="1"/>
-          <w:numId w:val="2"/>
-        </w:numPr>
-      </w:pPr>
-      <w:proofErr w:type="spellStart"/>
-      <w:r>
-        <w:t>Pokemon</w:t>
-      </w:r>
-      <w:proofErr w:type="spellEnd"/>
-      <w:r>
-        <w:t xml:space="preserve"> World Championships: 13.11 – 15.11 14:00 – </w:t>
-      </w:r>
-      <w:proofErr w:type="spellStart"/>
-      <w:r>
-        <w:t>Messe</w:t>
-      </w:r>
-      <w:proofErr w:type="spellEnd"/>
-      <w:r>
-        <w:t xml:space="preserve"> Dresden</w:t>
-      </w:r>
-    </w:p>
-    <w:p>
-      <w:proofErr w:type="spellStart"/>
-      <w:r>
-        <w:t>Dezember</w:t>
-      </w:r>
-      <w:proofErr w:type="spellEnd"/>
-      <w:r>
-        <w:t xml:space="preserve"> 2015:</w:t>
-      </w:r>
-    </w:p>
-    <w:p>
-      <w:pPr>
-        <w:pStyle w:val="ListParagraph"/>
-        <w:numPr>
-          <w:ilvl w:val="0"/>
-          <w:numId w:val="2"/>
-        </w:numPr>
-      </w:pPr>
-      <w:r>
-        <w:t>Comedy:</w:t>
-      </w:r>
-    </w:p>
-    <w:p>
-      <w:pPr>
-        <w:pStyle w:val="ListParagraph"/>
-        <w:numPr>
-          <w:ilvl w:val="1"/>
-          <w:numId w:val="2"/>
-        </w:numPr>
-      </w:pPr>
-      <w:r>
-        <w:t xml:space="preserve">Rolf Miller: 12.12. 20:00 – </w:t>
-      </w:r>
-      <w:proofErr w:type="spellStart"/>
-      <w:r>
-        <w:t>Filmtheater</w:t>
-      </w:r>
-      <w:proofErr w:type="spellEnd"/>
-      <w:r>
-        <w:t xml:space="preserve"> </w:t>
-      </w:r>
-      <w:proofErr w:type="spellStart"/>
-      <w:r>
-        <w:t>Schauburg</w:t>
-      </w:r>
-      <w:proofErr w:type="spellEnd"/>
-    </w:p>
-    <w:p>
-      <w:pPr>
-        <w:pStyle w:val="ListParagraph"/>
-        <w:numPr>
-          <w:ilvl w:val="0"/>
-          <w:numId w:val="2"/>
-        </w:numPr>
-      </w:pPr>
-      <w:r>
-        <w:t>Musicals/Shows:</w:t>
-      </w:r>
-    </w:p>
-    <w:p>
-      <w:pPr>
-        <w:pStyle w:val="ListParagraph"/>
-        <w:numPr>
-          <w:ilvl w:val="1"/>
-          <w:numId w:val="2"/>
-        </w:numPr>
-      </w:pPr>
-      <w:proofErr w:type="spellStart"/>
-      <w:r>
-        <w:t>Conni</w:t>
-      </w:r>
-      <w:proofErr w:type="spellEnd"/>
-      <w:r>
-        <w:t xml:space="preserve"> – Das Musical: 27.12. 14:00 – Alter </w:t>
-      </w:r>
-      <w:proofErr w:type="spellStart"/>
-      <w:r>
-        <w:t>Schlachthof</w:t>
-      </w:r>
-      <w:proofErr w:type="spellEnd"/>
-    </w:p>
+    </w:p>
+    <w:p/>
     <w:p/>
     <w:sectPr>
       <w:pgSz w:w="12240" w:h="15840"/>
@@ -5621,6 +5650,17 @@
       <w:contextualSpacing/>
     </w:pPr>
   </w:style>
+  <w:style w:type="character" w:styleId="Hyperlink">
+    <w:name w:val="Hyperlink"/>
+    <w:basedOn w:val="DefaultParagraphFont"/>
+    <w:uiPriority w:val="99"/>
+    <w:unhideWhenUsed/>
+    <w:rsid w:val="00C64A50"/>
+    <w:rPr>
+      <w:color w:val="0563C1" w:themeColor="hyperlink"/>
+      <w:u w:val="single"/>
+    </w:rPr>
+  </w:style>
 </w:styles>
 </file>
 

</xml_diff>